<commit_message>
going through draft 3 again
</commit_message>
<xml_diff>
--- a/PS_draft3.docx
+++ b/PS_draft3.docx
@@ -13,6 +13,7 @@
           <w:szCs w:val="24"/>
         </w:rPr>
       </w:pPr>
+      <w:commentRangeStart w:id="0"/>
       <w:r>
         <w:rPr>
           <w:rFonts w:ascii="Times New Roman" w:hAnsi="Times New Roman" w:cs="Times New Roman"/>
@@ -43,7 +44,39 @@
           <w:sz w:val="24"/>
           <w:szCs w:val="24"/>
         </w:rPr>
-        <w:t xml:space="preserve"> for solving problems, enjoy</w:t>
+        <w:t xml:space="preserve"> for solving problems, </w:t>
+      </w:r>
+      <w:r>
+        <w:rPr>
+          <w:rFonts w:ascii="Times New Roman" w:hAnsi="Times New Roman" w:cs="Times New Roman"/>
+          <w:sz w:val="24"/>
+          <w:szCs w:val="24"/>
+        </w:rPr>
+        <w:t>se</w:t>
+      </w:r>
+      <w:r>
+        <w:rPr>
+          <w:rFonts w:ascii="Times New Roman" w:hAnsi="Times New Roman" w:cs="Times New Roman"/>
+          <w:sz w:val="24"/>
+          <w:szCs w:val="24"/>
+        </w:rPr>
+        <w:t>e</w:t>
+      </w:r>
+      <w:r>
+        <w:rPr>
+          <w:rFonts w:ascii="Times New Roman" w:hAnsi="Times New Roman" w:cs="Times New Roman"/>
+          <w:sz w:val="24"/>
+          <w:szCs w:val="24"/>
+        </w:rPr>
+        <w:t>king</w:t>
+      </w:r>
+      <w:r>
+        <w:rPr>
+          <w:rFonts w:ascii="Times New Roman" w:hAnsi="Times New Roman" w:cs="Times New Roman"/>
+          <w:sz w:val="24"/>
+          <w:szCs w:val="24"/>
+        </w:rPr>
+        <w:t xml:space="preserve"> challenges, and push</w:t>
       </w:r>
       <w:r>
         <w:rPr>
@@ -59,22 +92,6 @@
           <w:sz w:val="24"/>
           <w:szCs w:val="24"/>
         </w:rPr>
-        <w:t xml:space="preserve"> challenges, and push</w:t>
-      </w:r>
-      <w:r>
-        <w:rPr>
-          <w:rFonts w:ascii="Times New Roman" w:hAnsi="Times New Roman" w:cs="Times New Roman"/>
-          <w:sz w:val="24"/>
-          <w:szCs w:val="24"/>
-        </w:rPr>
-        <w:t>ing</w:t>
-      </w:r>
-      <w:r>
-        <w:rPr>
-          <w:rFonts w:ascii="Times New Roman" w:hAnsi="Times New Roman" w:cs="Times New Roman"/>
-          <w:sz w:val="24"/>
-          <w:szCs w:val="24"/>
-        </w:rPr>
         <w:t xml:space="preserve"> myself to overcome </w:t>
       </w:r>
       <w:r>
@@ -107,7 +124,22 @@
           <w:sz w:val="24"/>
           <w:szCs w:val="24"/>
         </w:rPr>
-        <w:t xml:space="preserve">When I was seven and going to public school in Spain, I would beg my teacher to give me more math problems </w:t>
+        <w:t xml:space="preserve">When I was seven and going to public school in Spain, I would beg my </w:t>
+      </w:r>
+      <w:commentRangeEnd w:id="0"/>
+      <w:r>
+        <w:rPr>
+          <w:rStyle w:val="CommentReference"/>
+        </w:rPr>
+        <w:commentReference w:id="0"/>
+      </w:r>
+      <w:r>
+        <w:rPr>
+          <w:rFonts w:ascii="Times New Roman" w:hAnsi="Times New Roman" w:cs="Times New Roman"/>
+          <w:sz w:val="24"/>
+          <w:szCs w:val="24"/>
+        </w:rPr>
+        <w:t xml:space="preserve">teacher to give me more math problems </w:t>
       </w:r>
       <w:r>
         <w:rPr>
@@ -148,23 +180,55 @@
           <w:sz w:val="24"/>
           <w:szCs w:val="24"/>
         </w:rPr>
-        <w:t>signed up</w:t>
-      </w:r>
-      <w:r>
-        <w:rPr>
-          <w:rFonts w:ascii="Times New Roman" w:hAnsi="Times New Roman" w:cs="Times New Roman"/>
-          <w:sz w:val="24"/>
-          <w:szCs w:val="24"/>
-        </w:rPr>
-        <w:t xml:space="preserve"> to join the Math club</w:t>
-      </w:r>
-      <w:r>
-        <w:rPr>
-          <w:rFonts w:ascii="Times New Roman" w:hAnsi="Times New Roman" w:cs="Times New Roman"/>
-          <w:sz w:val="24"/>
-          <w:szCs w:val="24"/>
-        </w:rPr>
-        <w:t xml:space="preserve"> in because math was not challenging in class, but </w:t>
+        <w:t>tried</w:t>
+      </w:r>
+      <w:r>
+        <w:rPr>
+          <w:rFonts w:ascii="Times New Roman" w:hAnsi="Times New Roman" w:cs="Times New Roman"/>
+          <w:sz w:val="24"/>
+          <w:szCs w:val="24"/>
+        </w:rPr>
+        <w:t xml:space="preserve"> to join the Math </w:t>
+      </w:r>
+      <w:r>
+        <w:rPr>
+          <w:rFonts w:ascii="Times New Roman" w:hAnsi="Times New Roman" w:cs="Times New Roman"/>
+          <w:sz w:val="24"/>
+          <w:szCs w:val="24"/>
+        </w:rPr>
+        <w:t>C</w:t>
+      </w:r>
+      <w:r>
+        <w:rPr>
+          <w:rFonts w:ascii="Times New Roman" w:hAnsi="Times New Roman" w:cs="Times New Roman"/>
+          <w:sz w:val="24"/>
+          <w:szCs w:val="24"/>
+        </w:rPr>
+        <w:t>lub</w:t>
+      </w:r>
+      <w:r>
+        <w:rPr>
+          <w:rFonts w:ascii="Times New Roman" w:hAnsi="Times New Roman" w:cs="Times New Roman"/>
+          <w:sz w:val="24"/>
+          <w:szCs w:val="24"/>
+        </w:rPr>
+        <w:t xml:space="preserve"> </w:t>
+      </w:r>
+      <w:r>
+        <w:rPr>
+          <w:rFonts w:ascii="Times New Roman" w:hAnsi="Times New Roman" w:cs="Times New Roman"/>
+          <w:sz w:val="24"/>
+          <w:szCs w:val="24"/>
+        </w:rPr>
+        <w:t>to learn more advanced topics, unfortunately</w:t>
+      </w:r>
+      <w:r>
+        <w:rPr>
+          <w:rFonts w:ascii="Times New Roman" w:hAnsi="Times New Roman" w:cs="Times New Roman"/>
+          <w:sz w:val="24"/>
+          <w:szCs w:val="24"/>
+        </w:rPr>
+        <w:t xml:space="preserve"> </w:t>
       </w:r>
       <w:r>
         <w:rPr>
@@ -204,15 +268,15 @@
           <w:sz w:val="24"/>
           <w:szCs w:val="24"/>
         </w:rPr>
-        <w:t xml:space="preserve"> club was </w:t>
-      </w:r>
-      <w:r>
-        <w:rPr>
-          <w:rFonts w:ascii="Times New Roman" w:hAnsi="Times New Roman" w:cs="Times New Roman"/>
-          <w:sz w:val="24"/>
-          <w:szCs w:val="24"/>
-        </w:rPr>
-        <w:t xml:space="preserve">only </w:t>
+        <w:t xml:space="preserve"> club was</w:t>
+      </w:r>
+      <w:r>
+        <w:rPr>
+          <w:rFonts w:ascii="Times New Roman" w:hAnsi="Times New Roman" w:cs="Times New Roman"/>
+          <w:sz w:val="24"/>
+          <w:szCs w:val="24"/>
+        </w:rPr>
+        <w:t xml:space="preserve"> </w:t>
       </w:r>
       <w:r>
         <w:rPr>
@@ -308,7 +372,23 @@
           <w:sz w:val="24"/>
           <w:szCs w:val="24"/>
         </w:rPr>
-        <w:t xml:space="preserve">the most determined and yearned to improve. I </w:t>
+        <w:t>the most determined.</w:t>
+      </w:r>
+      <w:r>
+        <w:rPr>
+          <w:rFonts w:ascii="Times New Roman" w:hAnsi="Times New Roman" w:cs="Times New Roman"/>
+          <w:sz w:val="24"/>
+          <w:szCs w:val="24"/>
+        </w:rPr>
+        <w:t xml:space="preserve"> Through hard work I scraped my way from the bottom to the top of any team I played for. </w:t>
+      </w:r>
+      <w:r>
+        <w:rPr>
+          <w:rFonts w:ascii="Times New Roman" w:hAnsi="Times New Roman" w:cs="Times New Roman"/>
+          <w:sz w:val="24"/>
+          <w:szCs w:val="24"/>
+        </w:rPr>
+        <w:t xml:space="preserve">I </w:t>
       </w:r>
       <w:r>
         <w:rPr>
@@ -372,7 +452,23 @@
           <w:sz w:val="24"/>
           <w:szCs w:val="24"/>
         </w:rPr>
-        <w:t xml:space="preserve">country team to earn </w:t>
+        <w:t xml:space="preserve">country team to </w:t>
+      </w:r>
+      <w:r>
+        <w:rPr>
+          <w:rFonts w:ascii="Times New Roman" w:hAnsi="Times New Roman" w:cs="Times New Roman"/>
+          <w:sz w:val="24"/>
+          <w:szCs w:val="24"/>
+        </w:rPr>
+        <w:t xml:space="preserve">improve my two-mile time by 4 minutes and </w:t>
+      </w:r>
+      <w:r>
+        <w:rPr>
+          <w:rFonts w:ascii="Times New Roman" w:hAnsi="Times New Roman" w:cs="Times New Roman"/>
+          <w:sz w:val="24"/>
+          <w:szCs w:val="24"/>
+        </w:rPr>
+        <w:t xml:space="preserve">earn </w:t>
       </w:r>
       <w:r>
         <w:rPr>
@@ -404,31 +500,24 @@
           <w:sz w:val="24"/>
           <w:szCs w:val="24"/>
         </w:rPr>
-        <w:t>. My determination</w:t>
-      </w:r>
-      <w:r>
-        <w:rPr>
-          <w:rFonts w:ascii="Times New Roman" w:hAnsi="Times New Roman" w:cs="Times New Roman"/>
-          <w:sz w:val="24"/>
-          <w:szCs w:val="24"/>
-        </w:rPr>
-        <w:t>, worldly upbringing,</w:t>
-      </w:r>
-      <w:r>
-        <w:rPr>
-          <w:rFonts w:ascii="Times New Roman" w:hAnsi="Times New Roman" w:cs="Times New Roman"/>
-          <w:sz w:val="24"/>
-          <w:szCs w:val="24"/>
-        </w:rPr>
-        <w:t xml:space="preserve"> and </w:t>
-      </w:r>
-      <w:r>
-        <w:rPr>
-          <w:rFonts w:ascii="Times New Roman" w:hAnsi="Times New Roman" w:cs="Times New Roman"/>
-          <w:sz w:val="24"/>
-          <w:szCs w:val="24"/>
-        </w:rPr>
-        <w:t>intrinsic initiative to improve</w:t>
+        <w:t>.</w:t>
+      </w:r>
+      <w:r>
+        <w:rPr>
+          <w:rFonts w:ascii="Times New Roman" w:hAnsi="Times New Roman" w:cs="Times New Roman"/>
+          <w:sz w:val="24"/>
+          <w:szCs w:val="24"/>
+        </w:rPr>
+        <w:t xml:space="preserve"> I continue to overcome everyone’s expectations, except my own </w:t>
+      </w:r>
+      <w:proofErr w:type="gramStart"/>
+      <w:r>
+        <w:rPr>
+          <w:rFonts w:ascii="Times New Roman" w:hAnsi="Times New Roman" w:cs="Times New Roman"/>
+          <w:sz w:val="24"/>
+          <w:szCs w:val="24"/>
+        </w:rPr>
+        <w:t xml:space="preserve">and </w:t>
       </w:r>
       <w:r>
         <w:rPr>
@@ -444,66 +533,40 @@
           <w:sz w:val="24"/>
           <w:szCs w:val="24"/>
         </w:rPr>
-        <w:t>are</w:t>
-      </w:r>
-      <w:r>
-        <w:rPr>
-          <w:rFonts w:ascii="Times New Roman" w:hAnsi="Times New Roman" w:cs="Times New Roman"/>
-          <w:sz w:val="24"/>
-          <w:szCs w:val="24"/>
-        </w:rPr>
-        <w:t xml:space="preserve"> essential</w:t>
-      </w:r>
-      <w:r>
-        <w:rPr>
-          <w:rFonts w:ascii="Times New Roman" w:hAnsi="Times New Roman" w:cs="Times New Roman"/>
-          <w:sz w:val="24"/>
-          <w:szCs w:val="24"/>
-        </w:rPr>
-        <w:t xml:space="preserve"> motivations </w:t>
-      </w:r>
-      <w:r>
-        <w:rPr>
-          <w:rFonts w:ascii="Times New Roman" w:hAnsi="Times New Roman" w:cs="Times New Roman"/>
-          <w:sz w:val="24"/>
-          <w:szCs w:val="24"/>
-        </w:rPr>
-        <w:t>for</w:t>
-      </w:r>
-      <w:r>
-        <w:rPr>
-          <w:rFonts w:ascii="Times New Roman" w:hAnsi="Times New Roman" w:cs="Times New Roman"/>
-          <w:sz w:val="24"/>
-          <w:szCs w:val="24"/>
-        </w:rPr>
-        <w:t xml:space="preserve"> becoming a </w:t>
-      </w:r>
-      <w:commentRangeStart w:id="0"/>
-      <w:r>
-        <w:rPr>
-          <w:rFonts w:ascii="Times New Roman" w:hAnsi="Times New Roman" w:cs="Times New Roman"/>
-          <w:sz w:val="24"/>
-          <w:szCs w:val="24"/>
-        </w:rPr>
-        <w:t>researcher</w:t>
-      </w:r>
-      <w:commentRangeEnd w:id="0"/>
-      <w:r>
-        <w:rPr>
-          <w:rStyle w:val="CommentReference"/>
-          <w:rFonts w:ascii="Times New Roman" w:hAnsi="Times New Roman" w:cs="Times New Roman"/>
-          <w:sz w:val="24"/>
-          <w:szCs w:val="24"/>
-        </w:rPr>
-        <w:commentReference w:id="0"/>
-      </w:r>
-      <w:r>
-        <w:rPr>
-          <w:rFonts w:ascii="Times New Roman" w:hAnsi="Times New Roman" w:cs="Times New Roman"/>
-          <w:sz w:val="24"/>
-          <w:szCs w:val="24"/>
-        </w:rPr>
-        <w:t>.</w:t>
+        <w:t>I</w:t>
+      </w:r>
+      <w:proofErr w:type="gramEnd"/>
+      <w:r>
+        <w:rPr>
+          <w:rFonts w:ascii="Times New Roman" w:hAnsi="Times New Roman" w:cs="Times New Roman"/>
+          <w:sz w:val="24"/>
+          <w:szCs w:val="24"/>
+        </w:rPr>
+        <w:t xml:space="preserve"> proudly carry the experiences of my youth with me every day and </w:t>
+      </w:r>
+      <w:r>
+        <w:rPr>
+          <w:rFonts w:ascii="Times New Roman" w:hAnsi="Times New Roman" w:cs="Times New Roman"/>
+          <w:sz w:val="24"/>
+          <w:szCs w:val="24"/>
+        </w:rPr>
+        <w:t>essential</w:t>
+      </w:r>
+      <w:r>
+        <w:rPr>
+          <w:rFonts w:ascii="Times New Roman" w:hAnsi="Times New Roman" w:cs="Times New Roman"/>
+          <w:sz w:val="24"/>
+          <w:szCs w:val="24"/>
+        </w:rPr>
+        <w:t xml:space="preserve"> motivations</w:t>
+      </w:r>
+      <w:r>
+        <w:rPr>
+          <w:rFonts w:ascii="Times New Roman" w:hAnsi="Times New Roman" w:cs="Times New Roman"/>
+          <w:sz w:val="24"/>
+          <w:szCs w:val="24"/>
+        </w:rPr>
+        <w:t xml:space="preserve"> for solving big picture problems.</w:t>
       </w:r>
     </w:p>
     <w:p>
@@ -531,7 +594,17 @@
           <w:sz w:val="24"/>
           <w:szCs w:val="24"/>
         </w:rPr>
-        <w:t xml:space="preserve">wards integrating distributed renewable energy (DER) during a three-day backpacking trip I took with my father in the Rocky Mountains. Nearing the completion of the hike, I climbed up to a vantage point and was completely isolated. I could not believe the beauty and grace of my surroundings but could not shake the dreadful thought that climate change and pollution would destroy this breathtaking landscape in only 20 years. In that moment </w:t>
+        <w:t>wards distributed renewable energy (DER</w:t>
+      </w:r>
+      <w:bookmarkStart w:id="1" w:name="_GoBack"/>
+      <w:bookmarkEnd w:id="1"/>
+      <w:r>
+        <w:rPr>
+          <w:rFonts w:ascii="Times New Roman" w:hAnsi="Times New Roman" w:cs="Times New Roman"/>
+          <w:sz w:val="24"/>
+          <w:szCs w:val="24"/>
+        </w:rPr>
+        <w:t xml:space="preserve">) during a three-day backpacking trip I took with my father in the Rocky Mountains. Nearing the completion of the hike, I climbed up to a vantage point and was completely isolated. I could not believe the beauty and grace of my surroundings but could not shake the dreadful thought that climate change and pollution would destroy this breathtaking landscape in only 20 years. In that moment </w:t>
       </w:r>
       <w:r>
         <w:rPr>
@@ -635,7 +708,15 @@
           <w:sz w:val="24"/>
           <w:szCs w:val="24"/>
         </w:rPr>
-        <w:t>skills and experience</w:t>
+        <w:t xml:space="preserve">skills in </w:t>
+      </w:r>
+      <w:r>
+        <w:rPr>
+          <w:rFonts w:ascii="Times New Roman" w:hAnsi="Times New Roman" w:cs="Times New Roman"/>
+          <w:sz w:val="24"/>
+          <w:szCs w:val="24"/>
+        </w:rPr>
+        <w:t>global quest to</w:t>
       </w:r>
       <w:r>
         <w:rPr>
@@ -651,41 +732,31 @@
           <w:sz w:val="24"/>
           <w:szCs w:val="24"/>
         </w:rPr>
-        <w:t xml:space="preserve">in the </w:t>
-      </w:r>
-      <w:proofErr w:type="gramStart"/>
-      <w:r>
-        <w:rPr>
-          <w:rFonts w:ascii="Times New Roman" w:hAnsi="Times New Roman" w:cs="Times New Roman"/>
-          <w:sz w:val="24"/>
-          <w:szCs w:val="24"/>
-        </w:rPr>
-        <w:t>ultimate goal</w:t>
-      </w:r>
-      <w:proofErr w:type="gramEnd"/>
-      <w:r>
-        <w:rPr>
-          <w:rFonts w:ascii="Times New Roman" w:hAnsi="Times New Roman" w:cs="Times New Roman"/>
-          <w:sz w:val="24"/>
-          <w:szCs w:val="24"/>
-        </w:rPr>
-        <w:t xml:space="preserve"> of</w:t>
-      </w:r>
-      <w:r>
-        <w:rPr>
-          <w:rFonts w:ascii="Times New Roman" w:hAnsi="Times New Roman" w:cs="Times New Roman"/>
-          <w:sz w:val="24"/>
-          <w:szCs w:val="24"/>
-        </w:rPr>
-        <w:t xml:space="preserve"> </w:t>
-      </w:r>
-      <w:r>
-        <w:rPr>
-          <w:rFonts w:ascii="Times New Roman" w:hAnsi="Times New Roman" w:cs="Times New Roman"/>
-          <w:sz w:val="24"/>
-          <w:szCs w:val="24"/>
-        </w:rPr>
-        <w:t>preserving our planet</w:t>
+        <w:t>preser</w:t>
+      </w:r>
+      <w:r>
+        <w:rPr>
+          <w:rFonts w:ascii="Times New Roman" w:hAnsi="Times New Roman" w:cs="Times New Roman"/>
+          <w:sz w:val="24"/>
+          <w:szCs w:val="24"/>
+        </w:rPr>
+        <w:t>ve</w:t>
+      </w:r>
+      <w:r>
+        <w:rPr>
+          <w:rFonts w:ascii="Times New Roman" w:hAnsi="Times New Roman" w:cs="Times New Roman"/>
+          <w:sz w:val="24"/>
+          <w:szCs w:val="24"/>
+        </w:rPr>
+        <w:t xml:space="preserve"> our planet</w:t>
+      </w:r>
+      <w:r>
+        <w:rPr>
+          <w:rFonts w:ascii="Times New Roman" w:hAnsi="Times New Roman" w:cs="Times New Roman"/>
+          <w:sz w:val="24"/>
+          <w:szCs w:val="24"/>
+        </w:rPr>
+        <w:t xml:space="preserve"> and improve human life</w:t>
       </w:r>
       <w:r>
         <w:rPr>
@@ -729,7 +800,39 @@
           <w:sz w:val="24"/>
           <w:szCs w:val="24"/>
         </w:rPr>
-        <w:t xml:space="preserve"> I was planning on a career in hardware and software development because it seemed to be the perfect mix of physical constraints and </w:t>
+        <w:t xml:space="preserve"> I was planning on a career in </w:t>
+      </w:r>
+      <w:r>
+        <w:rPr>
+          <w:rFonts w:ascii="Times New Roman" w:hAnsi="Times New Roman" w:cs="Times New Roman"/>
+          <w:sz w:val="24"/>
+          <w:szCs w:val="24"/>
+        </w:rPr>
+        <w:t>embedded</w:t>
+      </w:r>
+      <w:r>
+        <w:rPr>
+          <w:rFonts w:ascii="Times New Roman" w:hAnsi="Times New Roman" w:cs="Times New Roman"/>
+          <w:sz w:val="24"/>
+          <w:szCs w:val="24"/>
+        </w:rPr>
+        <w:t xml:space="preserve"> software </w:t>
+      </w:r>
+      <w:r>
+        <w:rPr>
+          <w:rFonts w:ascii="Times New Roman" w:hAnsi="Times New Roman" w:cs="Times New Roman"/>
+          <w:sz w:val="24"/>
+          <w:szCs w:val="24"/>
+        </w:rPr>
+        <w:t xml:space="preserve">and hardware </w:t>
+      </w:r>
+      <w:r>
+        <w:rPr>
+          <w:rFonts w:ascii="Times New Roman" w:hAnsi="Times New Roman" w:cs="Times New Roman"/>
+          <w:sz w:val="24"/>
+          <w:szCs w:val="24"/>
+        </w:rPr>
+        <w:t xml:space="preserve">development because it seemed to be the perfect mix of physical constraints and </w:t>
       </w:r>
       <w:r>
         <w:rPr>
@@ -777,7 +880,23 @@
           <w:sz w:val="24"/>
           <w:szCs w:val="24"/>
         </w:rPr>
-        <w:t>hardware projects. As only the third employee at the company</w:t>
+        <w:t>hardware projects.</w:t>
+      </w:r>
+      <w:r>
+        <w:rPr>
+          <w:rFonts w:ascii="Times New Roman" w:hAnsi="Times New Roman" w:cs="Times New Roman"/>
+          <w:sz w:val="24"/>
+          <w:szCs w:val="24"/>
+        </w:rPr>
+        <w:t xml:space="preserve"> </w:t>
+      </w:r>
+      <w:r>
+        <w:rPr>
+          <w:rFonts w:ascii="Times New Roman" w:hAnsi="Times New Roman" w:cs="Times New Roman"/>
+          <w:sz w:val="24"/>
+          <w:szCs w:val="24"/>
+        </w:rPr>
+        <w:t>As only the third employee at the company</w:t>
       </w:r>
       <w:r>
         <w:rPr>
@@ -945,23 +1064,23 @@
           <w:sz w:val="24"/>
           <w:szCs w:val="24"/>
         </w:rPr>
-        <w:t xml:space="preserve"> in wi-fi compatible Smart Plugs. At the end of my</w:t>
-      </w:r>
-      <w:r>
-        <w:rPr>
-          <w:rFonts w:ascii="Times New Roman" w:hAnsi="Times New Roman" w:cs="Times New Roman"/>
-          <w:sz w:val="24"/>
-          <w:szCs w:val="24"/>
-        </w:rPr>
-        <w:t xml:space="preserve"> first</w:t>
-      </w:r>
-      <w:r>
-        <w:rPr>
-          <w:rFonts w:ascii="Times New Roman" w:hAnsi="Times New Roman" w:cs="Times New Roman"/>
-          <w:sz w:val="24"/>
-          <w:szCs w:val="24"/>
-        </w:rPr>
-        <w:t xml:space="preserve"> rotation I installed the test fixture and accompanying software at </w:t>
+        <w:t xml:space="preserve"> in wi-fi compatible Smart Plugs. </w:t>
+      </w:r>
+      <w:r>
+        <w:rPr>
+          <w:rFonts w:ascii="Times New Roman" w:hAnsi="Times New Roman" w:cs="Times New Roman"/>
+          <w:sz w:val="24"/>
+          <w:szCs w:val="24"/>
+        </w:rPr>
+        <w:t>At the beginning of my first rotation I had no experience coding in C, and a</w:t>
+      </w:r>
+      <w:r>
+        <w:rPr>
+          <w:rFonts w:ascii="Times New Roman" w:hAnsi="Times New Roman" w:cs="Times New Roman"/>
+          <w:sz w:val="24"/>
+          <w:szCs w:val="24"/>
+        </w:rPr>
+        <w:t xml:space="preserve">t the end I installed the test fixture and accompanying software at </w:t>
       </w:r>
       <w:r>
         <w:rPr>
@@ -1071,23 +1190,87 @@
           <w:sz w:val="24"/>
           <w:szCs w:val="24"/>
         </w:rPr>
-        <w:t xml:space="preserve">. Learning how to set up, develop, debug, and complete professional projects was an invaluable skill that I </w:t>
-      </w:r>
-      <w:r>
-        <w:rPr>
-          <w:rFonts w:ascii="Times New Roman" w:hAnsi="Times New Roman" w:cs="Times New Roman"/>
-          <w:sz w:val="24"/>
-          <w:szCs w:val="24"/>
-        </w:rPr>
-        <w:t>applied</w:t>
-      </w:r>
-      <w:r>
-        <w:rPr>
-          <w:rFonts w:ascii="Times New Roman" w:hAnsi="Times New Roman" w:cs="Times New Roman"/>
-          <w:sz w:val="24"/>
-          <w:szCs w:val="24"/>
-        </w:rPr>
-        <w:t xml:space="preserve"> to school and </w:t>
+        <w:t xml:space="preserve">. </w:t>
+      </w:r>
+      <w:r>
+        <w:rPr>
+          <w:rFonts w:ascii="Times New Roman" w:hAnsi="Times New Roman" w:cs="Times New Roman"/>
+          <w:sz w:val="24"/>
+          <w:szCs w:val="24"/>
+        </w:rPr>
+        <w:t>Learning new programming languages, initializing engineering software packages</w:t>
+      </w:r>
+      <w:r>
+        <w:rPr>
+          <w:rFonts w:ascii="Times New Roman" w:hAnsi="Times New Roman" w:cs="Times New Roman"/>
+          <w:sz w:val="24"/>
+          <w:szCs w:val="24"/>
+        </w:rPr>
+        <w:t>, and complet</w:t>
+      </w:r>
+      <w:r>
+        <w:rPr>
+          <w:rFonts w:ascii="Times New Roman" w:hAnsi="Times New Roman" w:cs="Times New Roman"/>
+          <w:sz w:val="24"/>
+          <w:szCs w:val="24"/>
+        </w:rPr>
+        <w:t>ing</w:t>
+      </w:r>
+      <w:r>
+        <w:rPr>
+          <w:rFonts w:ascii="Times New Roman" w:hAnsi="Times New Roman" w:cs="Times New Roman"/>
+          <w:sz w:val="24"/>
+          <w:szCs w:val="24"/>
+        </w:rPr>
+        <w:t xml:space="preserve"> professional projects w</w:t>
+      </w:r>
+      <w:r>
+        <w:rPr>
+          <w:rFonts w:ascii="Times New Roman" w:hAnsi="Times New Roman" w:cs="Times New Roman"/>
+          <w:sz w:val="24"/>
+          <w:szCs w:val="24"/>
+        </w:rPr>
+        <w:t>ere</w:t>
+      </w:r>
+      <w:r>
+        <w:rPr>
+          <w:rFonts w:ascii="Times New Roman" w:hAnsi="Times New Roman" w:cs="Times New Roman"/>
+          <w:sz w:val="24"/>
+          <w:szCs w:val="24"/>
+        </w:rPr>
+        <w:t xml:space="preserve"> invaluable skill</w:t>
+      </w:r>
+      <w:r>
+        <w:rPr>
+          <w:rFonts w:ascii="Times New Roman" w:hAnsi="Times New Roman" w:cs="Times New Roman"/>
+          <w:sz w:val="24"/>
+          <w:szCs w:val="24"/>
+        </w:rPr>
+        <w:t>s</w:t>
+      </w:r>
+      <w:r>
+        <w:rPr>
+          <w:rFonts w:ascii="Times New Roman" w:hAnsi="Times New Roman" w:cs="Times New Roman"/>
+          <w:sz w:val="24"/>
+          <w:szCs w:val="24"/>
+        </w:rPr>
+        <w:t xml:space="preserve"> that I </w:t>
+      </w:r>
+      <w:r>
+        <w:rPr>
+          <w:rFonts w:ascii="Times New Roman" w:hAnsi="Times New Roman" w:cs="Times New Roman"/>
+          <w:sz w:val="24"/>
+          <w:szCs w:val="24"/>
+        </w:rPr>
+        <w:t xml:space="preserve">was able to take with me back </w:t>
+      </w:r>
+      <w:r>
+        <w:rPr>
+          <w:rFonts w:ascii="Times New Roman" w:hAnsi="Times New Roman" w:cs="Times New Roman"/>
+          <w:sz w:val="24"/>
+          <w:szCs w:val="24"/>
+        </w:rPr>
+        <w:t xml:space="preserve">to school and </w:t>
       </w:r>
       <w:r>
         <w:rPr>
@@ -1123,23 +1306,39 @@
           <w:sz w:val="24"/>
           <w:szCs w:val="24"/>
         </w:rPr>
-        <w:t xml:space="preserve">Taking what I learned at </w:t>
-      </w:r>
-      <w:r>
-        <w:rPr>
-          <w:rFonts w:ascii="Times New Roman" w:hAnsi="Times New Roman" w:cs="Times New Roman"/>
-          <w:sz w:val="24"/>
-          <w:szCs w:val="24"/>
-        </w:rPr>
-        <w:t>BFS to</w:t>
-      </w:r>
-      <w:r>
-        <w:rPr>
-          <w:rFonts w:ascii="Times New Roman" w:hAnsi="Times New Roman" w:cs="Times New Roman"/>
-          <w:sz w:val="24"/>
-          <w:szCs w:val="24"/>
-        </w:rPr>
-        <w:t xml:space="preserve"> work on</w:t>
+        <w:t>Interested in applying</w:t>
+      </w:r>
+      <w:r>
+        <w:rPr>
+          <w:rFonts w:ascii="Times New Roman" w:hAnsi="Times New Roman" w:cs="Times New Roman"/>
+          <w:sz w:val="24"/>
+          <w:szCs w:val="24"/>
+        </w:rPr>
+        <w:t xml:space="preserve"> what</w:t>
+      </w:r>
+      <w:r>
+        <w:rPr>
+          <w:rFonts w:ascii="Times New Roman" w:hAnsi="Times New Roman" w:cs="Times New Roman"/>
+          <w:sz w:val="24"/>
+          <w:szCs w:val="24"/>
+        </w:rPr>
+        <w:t xml:space="preserve"> I learned at </w:t>
+      </w:r>
+      <w:r>
+        <w:rPr>
+          <w:rFonts w:ascii="Times New Roman" w:hAnsi="Times New Roman" w:cs="Times New Roman"/>
+          <w:sz w:val="24"/>
+          <w:szCs w:val="24"/>
+        </w:rPr>
+        <w:t xml:space="preserve">BFS </w:t>
+      </w:r>
+      <w:r>
+        <w:rPr>
+          <w:rFonts w:ascii="Times New Roman" w:hAnsi="Times New Roman" w:cs="Times New Roman"/>
+          <w:sz w:val="24"/>
+          <w:szCs w:val="24"/>
+        </w:rPr>
+        <w:t>towards</w:t>
       </w:r>
       <w:r>
         <w:rPr>
@@ -1155,15 +1354,39 @@
           <w:sz w:val="24"/>
           <w:szCs w:val="24"/>
         </w:rPr>
-        <w:t>le projects,</w:t>
-      </w:r>
-      <w:r>
-        <w:rPr>
-          <w:rFonts w:ascii="Times New Roman" w:hAnsi="Times New Roman" w:cs="Times New Roman"/>
-          <w:sz w:val="24"/>
-          <w:szCs w:val="24"/>
-        </w:rPr>
-        <w:t xml:space="preserve"> I volunteered my time to a Sustainable Design lab at</w:t>
+        <w:t>ility</w:t>
+      </w:r>
+      <w:r>
+        <w:rPr>
+          <w:rFonts w:ascii="Times New Roman" w:hAnsi="Times New Roman" w:cs="Times New Roman"/>
+          <w:sz w:val="24"/>
+          <w:szCs w:val="24"/>
+        </w:rPr>
+        <w:t>,</w:t>
+      </w:r>
+      <w:r>
+        <w:rPr>
+          <w:rFonts w:ascii="Times New Roman" w:hAnsi="Times New Roman" w:cs="Times New Roman"/>
+          <w:sz w:val="24"/>
+          <w:szCs w:val="24"/>
+        </w:rPr>
+        <w:t xml:space="preserve"> I volunteered</w:t>
+      </w:r>
+      <w:r>
+        <w:rPr>
+          <w:rFonts w:ascii="Times New Roman" w:hAnsi="Times New Roman" w:cs="Times New Roman"/>
+          <w:sz w:val="24"/>
+          <w:szCs w:val="24"/>
+        </w:rPr>
+        <w:t xml:space="preserve"> at</w:t>
+      </w:r>
+      <w:r>
+        <w:rPr>
+          <w:rFonts w:ascii="Times New Roman" w:hAnsi="Times New Roman" w:cs="Times New Roman"/>
+          <w:sz w:val="24"/>
+          <w:szCs w:val="24"/>
+        </w:rPr>
+        <w:t xml:space="preserve"> a Sustainable Design lab at</w:t>
       </w:r>
       <w:r>
         <w:rPr>
@@ -1203,15 +1426,312 @@
           <w:sz w:val="24"/>
           <w:szCs w:val="24"/>
         </w:rPr>
-        <w:t>I was the expert in circuit</w:t>
-      </w:r>
-      <w:r>
-        <w:rPr>
-          <w:rFonts w:ascii="Times New Roman" w:hAnsi="Times New Roman" w:cs="Times New Roman"/>
-          <w:sz w:val="24"/>
-          <w:szCs w:val="24"/>
-        </w:rPr>
-        <w:t>ry</w:t>
+        <w:t>I was the expert in circuitry and embe</w:t>
+      </w:r>
+      <w:r>
+        <w:rPr>
+          <w:rFonts w:ascii="Times New Roman" w:hAnsi="Times New Roman" w:cs="Times New Roman"/>
+          <w:sz w:val="24"/>
+          <w:szCs w:val="24"/>
+        </w:rPr>
+        <w:t xml:space="preserve">dded </w:t>
+      </w:r>
+      <w:r>
+        <w:rPr>
+          <w:rFonts w:ascii="Times New Roman" w:hAnsi="Times New Roman" w:cs="Times New Roman"/>
+          <w:sz w:val="24"/>
+          <w:szCs w:val="24"/>
+        </w:rPr>
+        <w:t>programming</w:t>
+      </w:r>
+      <w:r>
+        <w:rPr>
+          <w:rFonts w:ascii="Times New Roman" w:hAnsi="Times New Roman" w:cs="Times New Roman"/>
+          <w:sz w:val="24"/>
+          <w:szCs w:val="24"/>
+        </w:rPr>
+        <w:t xml:space="preserve"> </w:t>
+      </w:r>
+      <w:r>
+        <w:rPr>
+          <w:rFonts w:ascii="Times New Roman" w:hAnsi="Times New Roman" w:cs="Times New Roman"/>
+          <w:sz w:val="24"/>
+          <w:szCs w:val="24"/>
+        </w:rPr>
+        <w:t>o</w:t>
+      </w:r>
+      <w:r>
+        <w:rPr>
+          <w:rFonts w:ascii="Times New Roman" w:hAnsi="Times New Roman" w:cs="Times New Roman"/>
+          <w:sz w:val="24"/>
+          <w:szCs w:val="24"/>
+        </w:rPr>
+        <w:t>n the</w:t>
+      </w:r>
+      <w:r>
+        <w:rPr>
+          <w:rFonts w:ascii="Times New Roman" w:hAnsi="Times New Roman" w:cs="Times New Roman"/>
+          <w:sz w:val="24"/>
+          <w:szCs w:val="24"/>
+        </w:rPr>
+        <w:t xml:space="preserve"> </w:t>
+      </w:r>
+      <w:r>
+        <w:rPr>
+          <w:rFonts w:ascii="Times New Roman" w:hAnsi="Times New Roman" w:cs="Times New Roman"/>
+          <w:sz w:val="24"/>
+          <w:szCs w:val="24"/>
+        </w:rPr>
+        <w:t xml:space="preserve">small </w:t>
+      </w:r>
+      <w:r>
+        <w:rPr>
+          <w:rFonts w:ascii="Times New Roman" w:hAnsi="Times New Roman" w:cs="Times New Roman"/>
+          <w:sz w:val="24"/>
+          <w:szCs w:val="24"/>
+        </w:rPr>
+        <w:t>team of undergraduate</w:t>
+      </w:r>
+      <w:r>
+        <w:rPr>
+          <w:rFonts w:ascii="Times New Roman" w:hAnsi="Times New Roman" w:cs="Times New Roman"/>
+          <w:sz w:val="24"/>
+          <w:szCs w:val="24"/>
+        </w:rPr>
+        <w:t>s</w:t>
+      </w:r>
+      <w:r>
+        <w:rPr>
+          <w:rFonts w:ascii="Times New Roman" w:hAnsi="Times New Roman" w:cs="Times New Roman"/>
+          <w:sz w:val="24"/>
+          <w:szCs w:val="24"/>
+        </w:rPr>
+        <w:t xml:space="preserve"> building low-cost air quality sensors. </w:t>
+      </w:r>
+      <w:r>
+        <w:rPr>
+          <w:rFonts w:ascii="Times New Roman" w:hAnsi="Times New Roman" w:cs="Times New Roman"/>
+          <w:sz w:val="24"/>
+          <w:szCs w:val="24"/>
+        </w:rPr>
+        <w:t xml:space="preserve">The </w:t>
+      </w:r>
+      <w:r>
+        <w:rPr>
+          <w:rFonts w:ascii="Times New Roman" w:hAnsi="Times New Roman" w:cs="Times New Roman"/>
+          <w:sz w:val="24"/>
+          <w:szCs w:val="24"/>
+        </w:rPr>
+        <w:t xml:space="preserve">circuits being built for the sensors were difficult to debug and tedious to build, so the project </w:t>
+      </w:r>
+      <w:r>
+        <w:rPr>
+          <w:rFonts w:ascii="Times New Roman" w:hAnsi="Times New Roman" w:cs="Times New Roman"/>
+          <w:sz w:val="24"/>
+          <w:szCs w:val="24"/>
+        </w:rPr>
+        <w:t>was at a standstill</w:t>
+      </w:r>
+      <w:r>
+        <w:rPr>
+          <w:rFonts w:ascii="Times New Roman" w:hAnsi="Times New Roman" w:cs="Times New Roman"/>
+          <w:sz w:val="24"/>
+          <w:szCs w:val="24"/>
+        </w:rPr>
+        <w:t xml:space="preserve">. I was able to quickly identify problems with the circuits but ultimately recommended changing the implementation because of the </w:t>
+      </w:r>
+      <w:r>
+        <w:rPr>
+          <w:rFonts w:ascii="Times New Roman" w:hAnsi="Times New Roman" w:cs="Times New Roman"/>
+          <w:sz w:val="24"/>
+          <w:szCs w:val="24"/>
+        </w:rPr>
+        <w:t>rigidit</w:t>
+      </w:r>
+      <w:r>
+        <w:rPr>
+          <w:rFonts w:ascii="Times New Roman" w:hAnsi="Times New Roman" w:cs="Times New Roman"/>
+          <w:sz w:val="24"/>
+          <w:szCs w:val="24"/>
+        </w:rPr>
+        <w:t xml:space="preserve">y of </w:t>
+      </w:r>
+      <w:r>
+        <w:rPr>
+          <w:rFonts w:ascii="Times New Roman" w:hAnsi="Times New Roman" w:cs="Times New Roman"/>
+          <w:sz w:val="24"/>
+          <w:szCs w:val="24"/>
+        </w:rPr>
+        <w:t>the</w:t>
+      </w:r>
+      <w:r>
+        <w:rPr>
+          <w:rFonts w:ascii="Times New Roman" w:hAnsi="Times New Roman" w:cs="Times New Roman"/>
+          <w:sz w:val="24"/>
+          <w:szCs w:val="24"/>
+        </w:rPr>
+        <w:t xml:space="preserve"> software</w:t>
+      </w:r>
+      <w:r>
+        <w:rPr>
+          <w:rFonts w:ascii="Times New Roman" w:hAnsi="Times New Roman" w:cs="Times New Roman"/>
+          <w:sz w:val="24"/>
+          <w:szCs w:val="24"/>
+        </w:rPr>
+        <w:t xml:space="preserve"> </w:t>
+      </w:r>
+      <w:r>
+        <w:rPr>
+          <w:rFonts w:ascii="Times New Roman" w:hAnsi="Times New Roman" w:cs="Times New Roman"/>
+          <w:sz w:val="24"/>
+          <w:szCs w:val="24"/>
+        </w:rPr>
+        <w:t>being used</w:t>
+      </w:r>
+      <w:r>
+        <w:rPr>
+          <w:rFonts w:ascii="Times New Roman" w:hAnsi="Times New Roman" w:cs="Times New Roman"/>
+          <w:sz w:val="24"/>
+          <w:szCs w:val="24"/>
+        </w:rPr>
+        <w:t xml:space="preserve">. Another team in this lab was testing </w:t>
+      </w:r>
+      <w:r>
+        <w:rPr>
+          <w:rFonts w:ascii="Times New Roman" w:hAnsi="Times New Roman" w:cs="Times New Roman"/>
+          <w:sz w:val="24"/>
+          <w:szCs w:val="24"/>
+        </w:rPr>
+        <w:t>the effectiveness of</w:t>
+      </w:r>
+      <w:r>
+        <w:rPr>
+          <w:rFonts w:ascii="Times New Roman" w:hAnsi="Times New Roman" w:cs="Times New Roman"/>
+          <w:sz w:val="24"/>
+          <w:szCs w:val="24"/>
+        </w:rPr>
+        <w:t xml:space="preserve"> ultraviolet LEDs to decontaminate water. Unfortunately, their circuit design prevented the LEDs from being operable, </w:t>
+      </w:r>
+      <w:r>
+        <w:rPr>
+          <w:rFonts w:ascii="Times New Roman" w:hAnsi="Times New Roman" w:cs="Times New Roman"/>
+          <w:sz w:val="24"/>
+          <w:szCs w:val="24"/>
+        </w:rPr>
+        <w:t xml:space="preserve">but I was able to simplify the project by </w:t>
+      </w:r>
+      <w:r>
+        <w:rPr>
+          <w:rFonts w:ascii="Times New Roman" w:hAnsi="Times New Roman" w:cs="Times New Roman"/>
+          <w:sz w:val="24"/>
+          <w:szCs w:val="24"/>
+        </w:rPr>
+        <w:t>redesign</w:t>
+      </w:r>
+      <w:r>
+        <w:rPr>
+          <w:rFonts w:ascii="Times New Roman" w:hAnsi="Times New Roman" w:cs="Times New Roman"/>
+          <w:sz w:val="24"/>
+          <w:szCs w:val="24"/>
+        </w:rPr>
+        <w:t xml:space="preserve">ing </w:t>
+      </w:r>
+      <w:r>
+        <w:rPr>
+          <w:rFonts w:ascii="Times New Roman" w:hAnsi="Times New Roman" w:cs="Times New Roman"/>
+          <w:sz w:val="24"/>
+          <w:szCs w:val="24"/>
+        </w:rPr>
+        <w:t xml:space="preserve">their </w:t>
+      </w:r>
+      <w:r>
+        <w:rPr>
+          <w:rFonts w:ascii="Times New Roman" w:hAnsi="Times New Roman" w:cs="Times New Roman"/>
+          <w:sz w:val="24"/>
+          <w:szCs w:val="24"/>
+        </w:rPr>
+        <w:t xml:space="preserve">code </w:t>
+      </w:r>
+      <w:r>
+        <w:rPr>
+          <w:rFonts w:ascii="Times New Roman" w:hAnsi="Times New Roman" w:cs="Times New Roman"/>
+          <w:sz w:val="24"/>
+          <w:szCs w:val="24"/>
+        </w:rPr>
+        <w:t>and adjust</w:t>
+      </w:r>
+      <w:r>
+        <w:rPr>
+          <w:rFonts w:ascii="Times New Roman" w:hAnsi="Times New Roman" w:cs="Times New Roman"/>
+          <w:sz w:val="24"/>
+          <w:szCs w:val="24"/>
+        </w:rPr>
+        <w:t>ing</w:t>
+      </w:r>
+      <w:r>
+        <w:rPr>
+          <w:rFonts w:ascii="Times New Roman" w:hAnsi="Times New Roman" w:cs="Times New Roman"/>
+          <w:sz w:val="24"/>
+          <w:szCs w:val="24"/>
+        </w:rPr>
+        <w:t xml:space="preserve"> the circuitry. </w:t>
+      </w:r>
+      <w:r>
+        <w:rPr>
+          <w:rFonts w:ascii="Times New Roman" w:hAnsi="Times New Roman" w:cs="Times New Roman"/>
+          <w:sz w:val="24"/>
+          <w:szCs w:val="24"/>
+        </w:rPr>
+        <w:t>Though much of this</w:t>
+      </w:r>
+      <w:r>
+        <w:rPr>
+          <w:rFonts w:ascii="Times New Roman" w:hAnsi="Times New Roman" w:cs="Times New Roman"/>
+          <w:sz w:val="24"/>
+          <w:szCs w:val="24"/>
+        </w:rPr>
+        <w:t xml:space="preserve"> lab </w:t>
+      </w:r>
+      <w:r>
+        <w:rPr>
+          <w:rFonts w:ascii="Times New Roman" w:hAnsi="Times New Roman" w:cs="Times New Roman"/>
+          <w:sz w:val="24"/>
+          <w:szCs w:val="24"/>
+        </w:rPr>
+        <w:t xml:space="preserve">work was </w:t>
+      </w:r>
+      <w:r>
+        <w:rPr>
+          <w:rFonts w:ascii="Times New Roman" w:hAnsi="Times New Roman" w:cs="Times New Roman"/>
+          <w:sz w:val="24"/>
+          <w:szCs w:val="24"/>
+        </w:rPr>
+        <w:lastRenderedPageBreak/>
+        <w:t>rudimentary</w:t>
+      </w:r>
+      <w:r>
+        <w:rPr>
+          <w:rFonts w:ascii="Times New Roman" w:hAnsi="Times New Roman" w:cs="Times New Roman"/>
+          <w:sz w:val="24"/>
+          <w:szCs w:val="24"/>
+        </w:rPr>
+        <w:t xml:space="preserve"> compared to BFS</w:t>
+      </w:r>
+      <w:r>
+        <w:rPr>
+          <w:rFonts w:ascii="Times New Roman" w:hAnsi="Times New Roman" w:cs="Times New Roman"/>
+          <w:sz w:val="24"/>
+          <w:szCs w:val="24"/>
+        </w:rPr>
+        <w:t xml:space="preserve">, it was my first taste of interdisciplinary </w:t>
+      </w:r>
+      <w:r>
+        <w:rPr>
+          <w:rFonts w:ascii="Times New Roman" w:hAnsi="Times New Roman" w:cs="Times New Roman"/>
+          <w:sz w:val="24"/>
+          <w:szCs w:val="24"/>
+        </w:rPr>
+        <w:t>engineering</w:t>
       </w:r>
       <w:r>
         <w:rPr>
@@ -1220,270 +1740,6 @@
           <w:szCs w:val="24"/>
         </w:rPr>
         <w:t xml:space="preserve"> and </w:t>
-      </w:r>
-      <w:r>
-        <w:rPr>
-          <w:rFonts w:ascii="Times New Roman" w:hAnsi="Times New Roman" w:cs="Times New Roman"/>
-          <w:sz w:val="24"/>
-          <w:szCs w:val="24"/>
-        </w:rPr>
-        <w:t>embe</w:t>
-      </w:r>
-      <w:r>
-        <w:rPr>
-          <w:rFonts w:ascii="Times New Roman" w:hAnsi="Times New Roman" w:cs="Times New Roman"/>
-          <w:sz w:val="24"/>
-          <w:szCs w:val="24"/>
-        </w:rPr>
-        <w:t xml:space="preserve">dded </w:t>
-      </w:r>
-      <w:r>
-        <w:rPr>
-          <w:rFonts w:ascii="Times New Roman" w:hAnsi="Times New Roman" w:cs="Times New Roman"/>
-          <w:sz w:val="24"/>
-          <w:szCs w:val="24"/>
-        </w:rPr>
-        <w:t>programming</w:t>
-      </w:r>
-      <w:r>
-        <w:rPr>
-          <w:rFonts w:ascii="Times New Roman" w:hAnsi="Times New Roman" w:cs="Times New Roman"/>
-          <w:sz w:val="24"/>
-          <w:szCs w:val="24"/>
-        </w:rPr>
-        <w:t xml:space="preserve"> </w:t>
-      </w:r>
-      <w:r>
-        <w:rPr>
-          <w:rFonts w:ascii="Times New Roman" w:hAnsi="Times New Roman" w:cs="Times New Roman"/>
-          <w:sz w:val="24"/>
-          <w:szCs w:val="24"/>
-        </w:rPr>
-        <w:t>o</w:t>
-      </w:r>
-      <w:r>
-        <w:rPr>
-          <w:rFonts w:ascii="Times New Roman" w:hAnsi="Times New Roman" w:cs="Times New Roman"/>
-          <w:sz w:val="24"/>
-          <w:szCs w:val="24"/>
-        </w:rPr>
-        <w:t>n the</w:t>
-      </w:r>
-      <w:r>
-        <w:rPr>
-          <w:rFonts w:ascii="Times New Roman" w:hAnsi="Times New Roman" w:cs="Times New Roman"/>
-          <w:sz w:val="24"/>
-          <w:szCs w:val="24"/>
-        </w:rPr>
-        <w:t xml:space="preserve"> </w:t>
-      </w:r>
-      <w:r>
-        <w:rPr>
-          <w:rFonts w:ascii="Times New Roman" w:hAnsi="Times New Roman" w:cs="Times New Roman"/>
-          <w:sz w:val="24"/>
-          <w:szCs w:val="24"/>
-        </w:rPr>
-        <w:t xml:space="preserve">small </w:t>
-      </w:r>
-      <w:r>
-        <w:rPr>
-          <w:rFonts w:ascii="Times New Roman" w:hAnsi="Times New Roman" w:cs="Times New Roman"/>
-          <w:sz w:val="24"/>
-          <w:szCs w:val="24"/>
-        </w:rPr>
-        <w:t>team of undergraduate</w:t>
-      </w:r>
-      <w:r>
-        <w:rPr>
-          <w:rFonts w:ascii="Times New Roman" w:hAnsi="Times New Roman" w:cs="Times New Roman"/>
-          <w:sz w:val="24"/>
-          <w:szCs w:val="24"/>
-        </w:rPr>
-        <w:t>s</w:t>
-      </w:r>
-      <w:r>
-        <w:rPr>
-          <w:rFonts w:ascii="Times New Roman" w:hAnsi="Times New Roman" w:cs="Times New Roman"/>
-          <w:sz w:val="24"/>
-          <w:szCs w:val="24"/>
-        </w:rPr>
-        <w:t xml:space="preserve"> building low-cost air quality sensors. </w:t>
-      </w:r>
-      <w:r>
-        <w:rPr>
-          <w:rFonts w:ascii="Times New Roman" w:hAnsi="Times New Roman" w:cs="Times New Roman"/>
-          <w:sz w:val="24"/>
-          <w:szCs w:val="24"/>
-        </w:rPr>
-        <w:t xml:space="preserve">The </w:t>
-      </w:r>
-      <w:r>
-        <w:rPr>
-          <w:rFonts w:ascii="Times New Roman" w:hAnsi="Times New Roman" w:cs="Times New Roman"/>
-          <w:sz w:val="24"/>
-          <w:szCs w:val="24"/>
-        </w:rPr>
-        <w:t xml:space="preserve">circuits being built for the sensors were difficult to debug and tedious to build, so the project </w:t>
-      </w:r>
-      <w:r>
-        <w:rPr>
-          <w:rFonts w:ascii="Times New Roman" w:hAnsi="Times New Roman" w:cs="Times New Roman"/>
-          <w:sz w:val="24"/>
-          <w:szCs w:val="24"/>
-        </w:rPr>
-        <w:t>was at a standstill</w:t>
-      </w:r>
-      <w:r>
-        <w:rPr>
-          <w:rFonts w:ascii="Times New Roman" w:hAnsi="Times New Roman" w:cs="Times New Roman"/>
-          <w:sz w:val="24"/>
-          <w:szCs w:val="24"/>
-        </w:rPr>
-        <w:t xml:space="preserve">. I was able to quickly identify problems with the circuits but ultimately recommended changing the implementation because of the </w:t>
-      </w:r>
-      <w:r>
-        <w:rPr>
-          <w:rFonts w:ascii="Times New Roman" w:hAnsi="Times New Roman" w:cs="Times New Roman"/>
-          <w:sz w:val="24"/>
-          <w:szCs w:val="24"/>
-        </w:rPr>
-        <w:t>rigidit</w:t>
-      </w:r>
-      <w:r>
-        <w:rPr>
-          <w:rFonts w:ascii="Times New Roman" w:hAnsi="Times New Roman" w:cs="Times New Roman"/>
-          <w:sz w:val="24"/>
-          <w:szCs w:val="24"/>
-        </w:rPr>
-        <w:t xml:space="preserve">y of </w:t>
-      </w:r>
-      <w:r>
-        <w:rPr>
-          <w:rFonts w:ascii="Times New Roman" w:hAnsi="Times New Roman" w:cs="Times New Roman"/>
-          <w:sz w:val="24"/>
-          <w:szCs w:val="24"/>
-        </w:rPr>
-        <w:t>the</w:t>
-      </w:r>
-      <w:r>
-        <w:rPr>
-          <w:rFonts w:ascii="Times New Roman" w:hAnsi="Times New Roman" w:cs="Times New Roman"/>
-          <w:sz w:val="24"/>
-          <w:szCs w:val="24"/>
-        </w:rPr>
-        <w:t xml:space="preserve"> development</w:t>
-      </w:r>
-      <w:r>
-        <w:rPr>
-          <w:rFonts w:ascii="Times New Roman" w:hAnsi="Times New Roman" w:cs="Times New Roman"/>
-          <w:sz w:val="24"/>
-          <w:szCs w:val="24"/>
-        </w:rPr>
-        <w:t xml:space="preserve"> </w:t>
-      </w:r>
-      <w:r>
-        <w:rPr>
-          <w:rFonts w:ascii="Times New Roman" w:hAnsi="Times New Roman" w:cs="Times New Roman"/>
-          <w:sz w:val="24"/>
-          <w:szCs w:val="24"/>
-        </w:rPr>
-        <w:t>software</w:t>
-      </w:r>
-      <w:r>
-        <w:rPr>
-          <w:rFonts w:ascii="Times New Roman" w:hAnsi="Times New Roman" w:cs="Times New Roman"/>
-          <w:sz w:val="24"/>
-          <w:szCs w:val="24"/>
-        </w:rPr>
-        <w:t xml:space="preserve"> they were</w:t>
-      </w:r>
-      <w:r>
-        <w:rPr>
-          <w:rFonts w:ascii="Times New Roman" w:hAnsi="Times New Roman" w:cs="Times New Roman"/>
-          <w:sz w:val="24"/>
-          <w:szCs w:val="24"/>
-        </w:rPr>
-        <w:t xml:space="preserve"> forced to use</w:t>
-      </w:r>
-      <w:r>
-        <w:rPr>
-          <w:rFonts w:ascii="Times New Roman" w:hAnsi="Times New Roman" w:cs="Times New Roman"/>
-          <w:sz w:val="24"/>
-          <w:szCs w:val="24"/>
-        </w:rPr>
-        <w:t xml:space="preserve">. Another team in this lab was testing </w:t>
-      </w:r>
-      <w:r>
-        <w:rPr>
-          <w:rFonts w:ascii="Times New Roman" w:hAnsi="Times New Roman" w:cs="Times New Roman"/>
-          <w:sz w:val="24"/>
-          <w:szCs w:val="24"/>
-        </w:rPr>
-        <w:t>the effectiveness of</w:t>
-      </w:r>
-      <w:r>
-        <w:rPr>
-          <w:rFonts w:ascii="Times New Roman" w:hAnsi="Times New Roman" w:cs="Times New Roman"/>
-          <w:sz w:val="24"/>
-          <w:szCs w:val="24"/>
-        </w:rPr>
-        <w:t xml:space="preserve"> ultraviolet LEDs to decontaminate water. Unfortunately, their circuit design prevented the LEDs from being operable, so I redesigned their </w:t>
-      </w:r>
-      <w:r>
-        <w:rPr>
-          <w:rFonts w:ascii="Times New Roman" w:hAnsi="Times New Roman" w:cs="Times New Roman"/>
-          <w:sz w:val="24"/>
-          <w:szCs w:val="24"/>
-        </w:rPr>
-        <w:t xml:space="preserve">code </w:t>
-      </w:r>
-      <w:r>
-        <w:rPr>
-          <w:rFonts w:ascii="Times New Roman" w:hAnsi="Times New Roman" w:cs="Times New Roman"/>
-          <w:sz w:val="24"/>
-          <w:szCs w:val="24"/>
-        </w:rPr>
-        <w:t>and adjusted the circuitry</w:t>
-      </w:r>
-      <w:r>
-        <w:rPr>
-          <w:rFonts w:ascii="Times New Roman" w:hAnsi="Times New Roman" w:cs="Times New Roman"/>
-          <w:sz w:val="24"/>
-          <w:szCs w:val="24"/>
-        </w:rPr>
-        <w:t xml:space="preserve"> to simplify their project</w:t>
-      </w:r>
-      <w:r>
-        <w:rPr>
-          <w:rFonts w:ascii="Times New Roman" w:hAnsi="Times New Roman" w:cs="Times New Roman"/>
-          <w:sz w:val="24"/>
-          <w:szCs w:val="24"/>
-        </w:rPr>
-        <w:t xml:space="preserve">. </w:t>
-      </w:r>
-      <w:r>
-        <w:rPr>
-          <w:rFonts w:ascii="Times New Roman" w:hAnsi="Times New Roman" w:cs="Times New Roman"/>
-          <w:sz w:val="24"/>
-          <w:szCs w:val="24"/>
-        </w:rPr>
-        <w:t>Though much of this</w:t>
-      </w:r>
-      <w:r>
-        <w:rPr>
-          <w:rFonts w:ascii="Times New Roman" w:hAnsi="Times New Roman" w:cs="Times New Roman"/>
-          <w:sz w:val="24"/>
-          <w:szCs w:val="24"/>
-        </w:rPr>
-        <w:t xml:space="preserve"> lab </w:t>
-      </w:r>
-      <w:r>
-        <w:rPr>
-          <w:rFonts w:ascii="Times New Roman" w:hAnsi="Times New Roman" w:cs="Times New Roman"/>
-          <w:sz w:val="24"/>
-          <w:szCs w:val="24"/>
-        </w:rPr>
-        <w:t xml:space="preserve">work was rudimentary, it was my first taste of interdisciplinary work and </w:t>
       </w:r>
       <w:r>
         <w:rPr>
@@ -1543,16 +1799,7 @@
           <w:sz w:val="24"/>
           <w:szCs w:val="24"/>
         </w:rPr>
-        <w:t xml:space="preserve">, take advantage of opportunities available at a research driven university, and use my skills to benefit the environment </w:t>
-      </w:r>
-      <w:r>
-        <w:rPr>
-          <w:rFonts w:ascii="Times New Roman" w:hAnsi="Times New Roman" w:cs="Times New Roman"/>
-          <w:sz w:val="24"/>
-          <w:szCs w:val="24"/>
-        </w:rPr>
-        <w:lastRenderedPageBreak/>
-        <w:t xml:space="preserve">I contacted Dr. Thomas McDermott </w:t>
+        <w:t xml:space="preserve">, take advantage of opportunities available at a research driven university, and use my skills to benefit the environment I contacted Dr. Thomas McDermott </w:t>
       </w:r>
       <w:r>
         <w:rPr>
@@ -2008,23 +2255,7 @@
           <w:sz w:val="24"/>
           <w:szCs w:val="24"/>
         </w:rPr>
-        <w:t xml:space="preserve">, </w:t>
-      </w:r>
-      <w:r>
-        <w:rPr>
-          <w:rFonts w:ascii="Times New Roman" w:hAnsi="Times New Roman" w:cs="Times New Roman"/>
-          <w:sz w:val="24"/>
-          <w:szCs w:val="24"/>
-        </w:rPr>
-        <w:t>with the help of my colleagues</w:t>
-      </w:r>
-      <w:r>
-        <w:rPr>
-          <w:rFonts w:ascii="Times New Roman" w:hAnsi="Times New Roman" w:cs="Times New Roman"/>
-          <w:sz w:val="24"/>
-          <w:szCs w:val="24"/>
-        </w:rPr>
-        <w:t xml:space="preserve">, </w:t>
+        <w:t xml:space="preserve">, with the help of my colleagues, </w:t>
       </w:r>
       <w:r>
         <w:rPr>
@@ -2635,15 +2866,7 @@
           <w:sz w:val="24"/>
           <w:szCs w:val="24"/>
         </w:rPr>
-        <w:t xml:space="preserve"> to</w:t>
-      </w:r>
-      <w:r>
-        <w:rPr>
-          <w:rFonts w:ascii="Times New Roman" w:hAnsi="Times New Roman" w:cs="Times New Roman"/>
-          <w:sz w:val="24"/>
-          <w:szCs w:val="24"/>
-        </w:rPr>
-        <w:t xml:space="preserve"> move to Phoenix afte</w:t>
+        <w:t xml:space="preserve"> to move to Phoenix afte</w:t>
       </w:r>
       <w:r>
         <w:rPr>
@@ -2659,55 +2882,31 @@
           <w:sz w:val="24"/>
           <w:szCs w:val="24"/>
         </w:rPr>
-        <w:t xml:space="preserve"> graduation</w:t>
-      </w:r>
-      <w:r>
-        <w:rPr>
-          <w:rFonts w:ascii="Times New Roman" w:hAnsi="Times New Roman" w:cs="Times New Roman"/>
-          <w:sz w:val="24"/>
-          <w:szCs w:val="24"/>
-        </w:rPr>
-        <w:t xml:space="preserve">. She had </w:t>
-      </w:r>
-      <w:r>
-        <w:rPr>
-          <w:rFonts w:ascii="Times New Roman" w:hAnsi="Times New Roman" w:cs="Times New Roman"/>
-          <w:sz w:val="24"/>
-          <w:szCs w:val="24"/>
-        </w:rPr>
-        <w:t>been diagnosed with Alzheimer’s a year earl</w:t>
-      </w:r>
-      <w:r>
-        <w:rPr>
-          <w:rFonts w:ascii="Times New Roman" w:hAnsi="Times New Roman" w:cs="Times New Roman"/>
-          <w:sz w:val="24"/>
-          <w:szCs w:val="24"/>
-        </w:rPr>
-        <w:t>ier</w:t>
-      </w:r>
-      <w:r>
-        <w:rPr>
-          <w:rFonts w:ascii="Times New Roman" w:hAnsi="Times New Roman" w:cs="Times New Roman"/>
-          <w:sz w:val="24"/>
-          <w:szCs w:val="24"/>
-        </w:rPr>
-        <w:t xml:space="preserve"> and was starting to age quickly. At the time</w:t>
-      </w:r>
-      <w:r>
-        <w:rPr>
-          <w:rFonts w:ascii="Times New Roman" w:hAnsi="Times New Roman" w:cs="Times New Roman"/>
-          <w:sz w:val="24"/>
-          <w:szCs w:val="24"/>
-        </w:rPr>
-        <w:t xml:space="preserve"> committing to</w:t>
-      </w:r>
-      <w:r>
-        <w:rPr>
-          <w:rFonts w:ascii="Times New Roman" w:hAnsi="Times New Roman" w:cs="Times New Roman"/>
-          <w:sz w:val="24"/>
-          <w:szCs w:val="24"/>
-        </w:rPr>
-        <w:t xml:space="preserve"> moving across the country to help my aunt, a single mother and small business owner, care for my grandmother seemed like a big promise to make but I knew it was the right thing to do. </w:t>
+        <w:t xml:space="preserve"> graduation. She had been diagnosed with Alzheimer’s a year earlier and was starting to age quickly. </w:t>
+      </w:r>
+      <w:commentRangeStart w:id="2"/>
+      <w:r>
+        <w:rPr>
+          <w:rFonts w:ascii="Times New Roman" w:hAnsi="Times New Roman" w:cs="Times New Roman"/>
+          <w:sz w:val="24"/>
+          <w:szCs w:val="24"/>
+        </w:rPr>
+        <w:t>At the time committing to moving across the country to help my aunt, a single mother and small business owner, care for my grandmother seemed like a big promise to make but I knew it was the right thing to do</w:t>
+      </w:r>
+      <w:commentRangeEnd w:id="2"/>
+      <w:r>
+        <w:rPr>
+          <w:rStyle w:val="CommentReference"/>
+        </w:rPr>
+        <w:commentReference w:id="2"/>
+      </w:r>
+      <w:r>
+        <w:rPr>
+          <w:rFonts w:ascii="Times New Roman" w:hAnsi="Times New Roman" w:cs="Times New Roman"/>
+          <w:sz w:val="24"/>
+          <w:szCs w:val="24"/>
+        </w:rPr>
+        <w:t xml:space="preserve">. </w:t>
       </w:r>
       <w:r>
         <w:rPr>
@@ -2755,23 +2954,7 @@
           <w:sz w:val="24"/>
           <w:szCs w:val="24"/>
         </w:rPr>
-        <w:t xml:space="preserve">stability where </w:t>
-      </w:r>
-      <w:r>
-        <w:rPr>
-          <w:rFonts w:ascii="Times New Roman" w:hAnsi="Times New Roman" w:cs="Times New Roman"/>
-          <w:sz w:val="24"/>
-          <w:szCs w:val="24"/>
-        </w:rPr>
-        <w:t xml:space="preserve">my </w:t>
-      </w:r>
-      <w:r>
-        <w:rPr>
-          <w:rFonts w:ascii="Times New Roman" w:hAnsi="Times New Roman" w:cs="Times New Roman"/>
-          <w:sz w:val="24"/>
-          <w:szCs w:val="24"/>
-        </w:rPr>
-        <w:t>family needed it the most.</w:t>
+        <w:t>stability where my family needed it the most.</w:t>
       </w:r>
     </w:p>
     <w:p>
@@ -2809,7 +2992,39 @@
           <w:sz w:val="24"/>
           <w:szCs w:val="24"/>
         </w:rPr>
-        <w:t xml:space="preserve"> in Phoenix, I started pursuing research opportunities at ASU and was blown away by the interdisciplinary research between Machine Learning and Power Systems that Dr. Yang Weng was conducting. </w:t>
+        <w:t xml:space="preserve"> in Phoenix</w:t>
+      </w:r>
+      <w:r>
+        <w:rPr>
+          <w:rFonts w:ascii="Times New Roman" w:hAnsi="Times New Roman" w:cs="Times New Roman"/>
+          <w:sz w:val="24"/>
+          <w:szCs w:val="24"/>
+        </w:rPr>
+        <w:t xml:space="preserve"> and </w:t>
+      </w:r>
+      <w:r>
+        <w:rPr>
+          <w:rFonts w:ascii="Times New Roman" w:hAnsi="Times New Roman" w:cs="Times New Roman"/>
+          <w:sz w:val="24"/>
+          <w:szCs w:val="24"/>
+        </w:rPr>
+        <w:t xml:space="preserve">started pursuing research opportunities </w:t>
+      </w:r>
+      <w:r>
+        <w:rPr>
+          <w:rFonts w:ascii="Times New Roman" w:hAnsi="Times New Roman" w:cs="Times New Roman"/>
+          <w:sz w:val="24"/>
+          <w:szCs w:val="24"/>
+        </w:rPr>
+        <w:t>I was</w:t>
+      </w:r>
+      <w:r>
+        <w:rPr>
+          <w:rFonts w:ascii="Times New Roman" w:hAnsi="Times New Roman" w:cs="Times New Roman"/>
+          <w:sz w:val="24"/>
+          <w:szCs w:val="24"/>
+        </w:rPr>
+        <w:t xml:space="preserve"> blown away by the interdisciplinary research between Machine Learning and Power Systems that Dr. Yang Weng was conducting. </w:t>
       </w:r>
       <w:r>
         <w:rPr>
@@ -2897,6 +3112,7 @@
           <w:sz w:val="24"/>
           <w:szCs w:val="24"/>
         </w:rPr>
+        <w:lastRenderedPageBreak/>
         <w:t>Working with Dr. Weng the</w:t>
       </w:r>
       <w:r>
@@ -2921,39 +3137,7 @@
           <w:sz w:val="24"/>
           <w:szCs w:val="24"/>
         </w:rPr>
-        <w:t xml:space="preserve">, I have started to understand </w:t>
-      </w:r>
-      <w:r>
-        <w:rPr>
-          <w:rFonts w:ascii="Times New Roman" w:hAnsi="Times New Roman" w:cs="Times New Roman"/>
-          <w:sz w:val="24"/>
-          <w:szCs w:val="24"/>
-        </w:rPr>
-        <w:t xml:space="preserve">the initial philosophy </w:t>
-      </w:r>
-      <w:r>
-        <w:rPr>
-          <w:rFonts w:ascii="Times New Roman" w:hAnsi="Times New Roman" w:cs="Times New Roman"/>
-          <w:sz w:val="24"/>
-          <w:szCs w:val="24"/>
-        </w:rPr>
-        <w:t xml:space="preserve">of using </w:t>
-      </w:r>
-      <w:r>
-        <w:rPr>
-          <w:rFonts w:ascii="Times New Roman" w:hAnsi="Times New Roman" w:cs="Times New Roman"/>
-          <w:sz w:val="24"/>
-          <w:szCs w:val="24"/>
-        </w:rPr>
-        <w:t>data to represent physical systems</w:t>
-      </w:r>
-      <w:r>
-        <w:rPr>
-          <w:rFonts w:ascii="Times New Roman" w:hAnsi="Times New Roman" w:cs="Times New Roman"/>
-          <w:sz w:val="24"/>
-          <w:szCs w:val="24"/>
-        </w:rPr>
-        <w:t xml:space="preserve"> and how pivotal machine learning is going to be for the future of</w:t>
+        <w:t>, I have started to understand the initial philosophy of using data to represent physical systems and how pivotal machine learning is going to be for the future of</w:t>
       </w:r>
       <w:r>
         <w:rPr>
@@ -3053,6 +3237,116 @@
           <w:szCs w:val="24"/>
           <w:shd w:val="clear" w:color="auto" w:fill="FFFFFF"/>
         </w:rPr>
+        <w:t xml:space="preserve"> motivate control actions </w:t>
+      </w:r>
+      <w:r>
+        <w:rPr>
+          <w:rFonts w:ascii="Times New Roman" w:hAnsi="Times New Roman" w:cs="Times New Roman"/>
+          <w:color w:val="222222"/>
+          <w:sz w:val="24"/>
+          <w:szCs w:val="24"/>
+          <w:shd w:val="clear" w:color="auto" w:fill="FFFFFF"/>
+        </w:rPr>
+        <w:t xml:space="preserve">necessary to operate </w:t>
+      </w:r>
+      <w:r>
+        <w:rPr>
+          <w:rFonts w:ascii="Times New Roman" w:hAnsi="Times New Roman" w:cs="Times New Roman"/>
+          <w:color w:val="222222"/>
+          <w:sz w:val="24"/>
+          <w:szCs w:val="24"/>
+          <w:shd w:val="clear" w:color="auto" w:fill="FFFFFF"/>
+        </w:rPr>
+        <w:t xml:space="preserve">DER, </w:t>
+      </w:r>
+      <w:r>
+        <w:rPr>
+          <w:rFonts w:ascii="Times New Roman" w:hAnsi="Times New Roman" w:cs="Times New Roman"/>
+          <w:color w:val="222222"/>
+          <w:sz w:val="24"/>
+          <w:szCs w:val="24"/>
+          <w:shd w:val="clear" w:color="auto" w:fill="FFFFFF"/>
+        </w:rPr>
+        <w:t xml:space="preserve">connect the </w:t>
+      </w:r>
+      <w:r>
+        <w:rPr>
+          <w:rFonts w:ascii="Times New Roman" w:hAnsi="Times New Roman" w:cs="Times New Roman"/>
+          <w:color w:val="222222"/>
+          <w:sz w:val="24"/>
+          <w:szCs w:val="24"/>
+          <w:shd w:val="clear" w:color="auto" w:fill="FFFFFF"/>
+        </w:rPr>
+        <w:t>applications</w:t>
+      </w:r>
+      <w:r>
+        <w:rPr>
+          <w:rFonts w:ascii="Times New Roman" w:hAnsi="Times New Roman" w:cs="Times New Roman"/>
+          <w:color w:val="222222"/>
+          <w:sz w:val="24"/>
+          <w:szCs w:val="24"/>
+          <w:shd w:val="clear" w:color="auto" w:fill="FFFFFF"/>
+        </w:rPr>
+        <w:t xml:space="preserve"> between </w:t>
+      </w:r>
+      <w:r>
+        <w:rPr>
+          <w:rFonts w:ascii="Times New Roman" w:hAnsi="Times New Roman" w:cs="Times New Roman"/>
+          <w:color w:val="222222"/>
+          <w:sz w:val="24"/>
+          <w:szCs w:val="24"/>
+          <w:shd w:val="clear" w:color="auto" w:fill="FFFFFF"/>
+        </w:rPr>
+        <w:t xml:space="preserve">the universal methodology among different learning methods, and </w:t>
+      </w:r>
+      <w:r>
+        <w:rPr>
+          <w:rFonts w:ascii="Times New Roman" w:hAnsi="Times New Roman" w:cs="Times New Roman"/>
+          <w:color w:val="222222"/>
+          <w:sz w:val="24"/>
+          <w:szCs w:val="24"/>
+          <w:shd w:val="clear" w:color="auto" w:fill="FFFFFF"/>
+        </w:rPr>
+        <w:t xml:space="preserve">leverage the </w:t>
+      </w:r>
+      <w:r>
+        <w:rPr>
+          <w:rFonts w:ascii="Times New Roman" w:hAnsi="Times New Roman" w:cs="Times New Roman"/>
+          <w:color w:val="222222"/>
+          <w:sz w:val="24"/>
+          <w:szCs w:val="24"/>
+          <w:shd w:val="clear" w:color="auto" w:fill="FFFFFF"/>
+        </w:rPr>
+        <w:t xml:space="preserve">unlimited </w:t>
+      </w:r>
+      <w:r>
+        <w:rPr>
+          <w:rFonts w:ascii="Times New Roman" w:hAnsi="Times New Roman" w:cs="Times New Roman"/>
+          <w:color w:val="222222"/>
+          <w:sz w:val="24"/>
+          <w:szCs w:val="24"/>
+          <w:shd w:val="clear" w:color="auto" w:fill="FFFFFF"/>
+        </w:rPr>
+        <w:t xml:space="preserve">potential </w:t>
+      </w:r>
+      <w:r>
+        <w:rPr>
+          <w:rFonts w:ascii="Times New Roman" w:hAnsi="Times New Roman" w:cs="Times New Roman"/>
+          <w:color w:val="222222"/>
+          <w:sz w:val="24"/>
+          <w:szCs w:val="24"/>
+          <w:shd w:val="clear" w:color="auto" w:fill="FFFFFF"/>
+        </w:rPr>
+        <w:t>of</w:t>
+      </w:r>
+      <w:r>
+        <w:rPr>
+          <w:rFonts w:ascii="Times New Roman" w:hAnsi="Times New Roman" w:cs="Times New Roman"/>
+          <w:color w:val="222222"/>
+          <w:sz w:val="24"/>
+          <w:szCs w:val="24"/>
+          <w:shd w:val="clear" w:color="auto" w:fill="FFFFFF"/>
+        </w:rPr>
         <w:t xml:space="preserve"> </w:t>
       </w:r>
       <w:r>
@@ -3063,7 +3357,7 @@
           <w:szCs w:val="24"/>
           <w:shd w:val="clear" w:color="auto" w:fill="FFFFFF"/>
         </w:rPr>
-        <w:t xml:space="preserve">motivate control actions </w:t>
+        <w:t xml:space="preserve">artificial </w:t>
       </w:r>
       <w:r>
         <w:rPr>
@@ -3073,7 +3367,7 @@
           <w:szCs w:val="24"/>
           <w:shd w:val="clear" w:color="auto" w:fill="FFFFFF"/>
         </w:rPr>
-        <w:t xml:space="preserve">necessary to operate </w:t>
+        <w:t>intelligence</w:t>
       </w:r>
       <w:r>
         <w:rPr>
@@ -3083,7 +3377,7 @@
           <w:szCs w:val="24"/>
           <w:shd w:val="clear" w:color="auto" w:fill="FFFFFF"/>
         </w:rPr>
-        <w:t>DER</w:t>
+        <w:t xml:space="preserve"> (AI) to link </w:t>
       </w:r>
       <w:r>
         <w:rPr>
@@ -3093,7 +3387,7 @@
           <w:szCs w:val="24"/>
           <w:shd w:val="clear" w:color="auto" w:fill="FFFFFF"/>
         </w:rPr>
-        <w:t xml:space="preserve">, </w:t>
+        <w:t>heterogenous</w:t>
       </w:r>
       <w:r>
         <w:rPr>
@@ -3103,7 +3397,7 @@
           <w:szCs w:val="24"/>
           <w:shd w:val="clear" w:color="auto" w:fill="FFFFFF"/>
         </w:rPr>
-        <w:t xml:space="preserve">connect the </w:t>
+        <w:t xml:space="preserve"> data from diversified domains </w:t>
       </w:r>
       <w:r>
         <w:rPr>
@@ -3113,7 +3407,7 @@
           <w:szCs w:val="24"/>
           <w:shd w:val="clear" w:color="auto" w:fill="FFFFFF"/>
         </w:rPr>
-        <w:t>applications</w:t>
+        <w:t xml:space="preserve">to </w:t>
       </w:r>
       <w:r>
         <w:rPr>
@@ -3123,6 +3417,16 @@
           <w:szCs w:val="24"/>
           <w:shd w:val="clear" w:color="auto" w:fill="FFFFFF"/>
         </w:rPr>
+        <w:t>revolutionize</w:t>
+      </w:r>
+      <w:r>
+        <w:rPr>
+          <w:rFonts w:ascii="Times New Roman" w:hAnsi="Times New Roman" w:cs="Times New Roman"/>
+          <w:color w:val="222222"/>
+          <w:sz w:val="24"/>
+          <w:szCs w:val="24"/>
+          <w:shd w:val="clear" w:color="auto" w:fill="FFFFFF"/>
+        </w:rPr>
         <w:t xml:space="preserve"> </w:t>
       </w:r>
       <w:r>
@@ -3133,8 +3437,7 @@
           <w:szCs w:val="24"/>
           <w:shd w:val="clear" w:color="auto" w:fill="FFFFFF"/>
         </w:rPr>
-        <w:lastRenderedPageBreak/>
-        <w:t xml:space="preserve">between </w:t>
+        <w:t>the power industr</w:t>
       </w:r>
       <w:r>
         <w:rPr>
@@ -3144,7 +3447,7 @@
           <w:szCs w:val="24"/>
           <w:shd w:val="clear" w:color="auto" w:fill="FFFFFF"/>
         </w:rPr>
-        <w:t xml:space="preserve">the universal methodology among different learning methods, and </w:t>
+        <w:t>y</w:t>
       </w:r>
       <w:r>
         <w:rPr>
@@ -3154,7 +3457,7 @@
           <w:szCs w:val="24"/>
           <w:shd w:val="clear" w:color="auto" w:fill="FFFFFF"/>
         </w:rPr>
-        <w:t xml:space="preserve">leverage the </w:t>
+        <w:t xml:space="preserve"> </w:t>
       </w:r>
       <w:r>
         <w:rPr>
@@ -3164,8 +3467,9 @@
           <w:szCs w:val="24"/>
           <w:shd w:val="clear" w:color="auto" w:fill="FFFFFF"/>
         </w:rPr>
-        <w:t xml:space="preserve">unlimited </w:t>
-      </w:r>
+        <w:t>and</w:t>
+      </w:r>
+      <w:commentRangeStart w:id="3"/>
       <w:r>
         <w:rPr>
           <w:rFonts w:ascii="Times New Roman" w:hAnsi="Times New Roman" w:cs="Times New Roman"/>
@@ -3174,160 +3478,9 @@
           <w:szCs w:val="24"/>
           <w:shd w:val="clear" w:color="auto" w:fill="FFFFFF"/>
         </w:rPr>
-        <w:t xml:space="preserve">potential </w:t>
-      </w:r>
-      <w:r>
-        <w:rPr>
-          <w:rFonts w:ascii="Times New Roman" w:hAnsi="Times New Roman" w:cs="Times New Roman"/>
-          <w:color w:val="222222"/>
-          <w:sz w:val="24"/>
-          <w:szCs w:val="24"/>
-          <w:shd w:val="clear" w:color="auto" w:fill="FFFFFF"/>
-        </w:rPr>
-        <w:t>of</w:t>
-      </w:r>
-      <w:r>
-        <w:rPr>
-          <w:rFonts w:ascii="Times New Roman" w:hAnsi="Times New Roman" w:cs="Times New Roman"/>
-          <w:color w:val="222222"/>
-          <w:sz w:val="24"/>
-          <w:szCs w:val="24"/>
-          <w:shd w:val="clear" w:color="auto" w:fill="FFFFFF"/>
-        </w:rPr>
-        <w:t xml:space="preserve"> </w:t>
-      </w:r>
-      <w:r>
-        <w:rPr>
-          <w:rFonts w:ascii="Times New Roman" w:hAnsi="Times New Roman" w:cs="Times New Roman"/>
-          <w:color w:val="222222"/>
-          <w:sz w:val="24"/>
-          <w:szCs w:val="24"/>
-          <w:shd w:val="clear" w:color="auto" w:fill="FFFFFF"/>
-        </w:rPr>
-        <w:t xml:space="preserve">artificial </w:t>
-      </w:r>
-      <w:r>
-        <w:rPr>
-          <w:rFonts w:ascii="Times New Roman" w:hAnsi="Times New Roman" w:cs="Times New Roman"/>
-          <w:color w:val="222222"/>
-          <w:sz w:val="24"/>
-          <w:szCs w:val="24"/>
-          <w:shd w:val="clear" w:color="auto" w:fill="FFFFFF"/>
-        </w:rPr>
-        <w:t>intelligence</w:t>
-      </w:r>
-      <w:r>
-        <w:rPr>
-          <w:rFonts w:ascii="Times New Roman" w:hAnsi="Times New Roman" w:cs="Times New Roman"/>
-          <w:color w:val="222222"/>
-          <w:sz w:val="24"/>
-          <w:szCs w:val="24"/>
-          <w:shd w:val="clear" w:color="auto" w:fill="FFFFFF"/>
-        </w:rPr>
-        <w:t xml:space="preserve"> (AI) to link </w:t>
-      </w:r>
-      <w:r>
-        <w:rPr>
-          <w:rFonts w:ascii="Times New Roman" w:hAnsi="Times New Roman" w:cs="Times New Roman"/>
-          <w:color w:val="222222"/>
-          <w:sz w:val="24"/>
-          <w:szCs w:val="24"/>
-          <w:shd w:val="clear" w:color="auto" w:fill="FFFFFF"/>
-        </w:rPr>
-        <w:t>heterogenous</w:t>
-      </w:r>
-      <w:r>
-        <w:rPr>
-          <w:rFonts w:ascii="Times New Roman" w:hAnsi="Times New Roman" w:cs="Times New Roman"/>
-          <w:color w:val="222222"/>
-          <w:sz w:val="24"/>
-          <w:szCs w:val="24"/>
-          <w:shd w:val="clear" w:color="auto" w:fill="FFFFFF"/>
-        </w:rPr>
-        <w:t xml:space="preserve"> data from diversified domains </w:t>
-      </w:r>
-      <w:r>
-        <w:rPr>
-          <w:rFonts w:ascii="Times New Roman" w:hAnsi="Times New Roman" w:cs="Times New Roman"/>
-          <w:color w:val="222222"/>
-          <w:sz w:val="24"/>
-          <w:szCs w:val="24"/>
-          <w:shd w:val="clear" w:color="auto" w:fill="FFFFFF"/>
-        </w:rPr>
-        <w:t xml:space="preserve">to </w:t>
-      </w:r>
-      <w:r>
-        <w:rPr>
-          <w:rFonts w:ascii="Times New Roman" w:hAnsi="Times New Roman" w:cs="Times New Roman"/>
-          <w:color w:val="222222"/>
-          <w:sz w:val="24"/>
-          <w:szCs w:val="24"/>
-          <w:shd w:val="clear" w:color="auto" w:fill="FFFFFF"/>
-        </w:rPr>
-        <w:t>revolutionize</w:t>
-      </w:r>
-      <w:r>
-        <w:rPr>
-          <w:rFonts w:ascii="Times New Roman" w:hAnsi="Times New Roman" w:cs="Times New Roman"/>
-          <w:color w:val="222222"/>
-          <w:sz w:val="24"/>
-          <w:szCs w:val="24"/>
-          <w:shd w:val="clear" w:color="auto" w:fill="FFFFFF"/>
-        </w:rPr>
-        <w:t xml:space="preserve"> </w:t>
-      </w:r>
-      <w:r>
-        <w:rPr>
-          <w:rFonts w:ascii="Times New Roman" w:hAnsi="Times New Roman" w:cs="Times New Roman"/>
-          <w:color w:val="222222"/>
-          <w:sz w:val="24"/>
-          <w:szCs w:val="24"/>
-          <w:shd w:val="clear" w:color="auto" w:fill="FFFFFF"/>
-        </w:rPr>
-        <w:t>the power industr</w:t>
-      </w:r>
-      <w:r>
-        <w:rPr>
-          <w:rFonts w:ascii="Times New Roman" w:hAnsi="Times New Roman" w:cs="Times New Roman"/>
-          <w:color w:val="222222"/>
-          <w:sz w:val="24"/>
-          <w:szCs w:val="24"/>
-          <w:shd w:val="clear" w:color="auto" w:fill="FFFFFF"/>
-        </w:rPr>
-        <w:t>y</w:t>
-      </w:r>
-      <w:r>
-        <w:rPr>
-          <w:rFonts w:ascii="Times New Roman" w:hAnsi="Times New Roman" w:cs="Times New Roman"/>
-          <w:color w:val="222222"/>
-          <w:sz w:val="24"/>
-          <w:szCs w:val="24"/>
-          <w:shd w:val="clear" w:color="auto" w:fill="FFFFFF"/>
-        </w:rPr>
-        <w:t xml:space="preserve"> </w:t>
-      </w:r>
-      <w:r>
-        <w:rPr>
-          <w:rFonts w:ascii="Times New Roman" w:hAnsi="Times New Roman" w:cs="Times New Roman"/>
-          <w:color w:val="222222"/>
-          <w:sz w:val="24"/>
-          <w:szCs w:val="24"/>
-          <w:shd w:val="clear" w:color="auto" w:fill="FFFFFF"/>
-        </w:rPr>
-        <w:t>and</w:t>
-      </w:r>
-      <w:commentRangeStart w:id="1"/>
-      <w:r>
-        <w:rPr>
-          <w:rFonts w:ascii="Times New Roman" w:hAnsi="Times New Roman" w:cs="Times New Roman"/>
-          <w:color w:val="222222"/>
-          <w:sz w:val="24"/>
-          <w:szCs w:val="24"/>
-          <w:shd w:val="clear" w:color="auto" w:fill="FFFFFF"/>
-        </w:rPr>
         <w:t xml:space="preserve"> human life</w:t>
       </w:r>
-      <w:commentRangeEnd w:id="1"/>
+      <w:commentRangeEnd w:id="3"/>
       <w:r>
         <w:rPr>
           <w:rStyle w:val="CommentReference"/>
@@ -3335,7 +3488,7 @@
           <w:sz w:val="24"/>
           <w:szCs w:val="24"/>
         </w:rPr>
-        <w:commentReference w:id="1"/>
+        <w:commentReference w:id="3"/>
       </w:r>
       <w:r>
         <w:rPr>
@@ -3569,6 +3722,14 @@
           <w:sz w:val="24"/>
           <w:szCs w:val="24"/>
         </w:rPr>
+        <w:t xml:space="preserve">currently </w:t>
+      </w:r>
+      <w:r>
+        <w:rPr>
+          <w:rFonts w:ascii="Times New Roman" w:hAnsi="Times New Roman" w:cs="Times New Roman"/>
+          <w:sz w:val="24"/>
+          <w:szCs w:val="24"/>
+        </w:rPr>
         <w:t xml:space="preserve">considered </w:t>
       </w:r>
       <w:r>
@@ -3577,15 +3738,7 @@
           <w:sz w:val="24"/>
           <w:szCs w:val="24"/>
         </w:rPr>
-        <w:t xml:space="preserve">a </w:t>
-      </w:r>
-      <w:r>
-        <w:rPr>
-          <w:rFonts w:ascii="Times New Roman" w:hAnsi="Times New Roman" w:cs="Times New Roman"/>
-          <w:sz w:val="24"/>
-          <w:szCs w:val="24"/>
-        </w:rPr>
-        <w:t xml:space="preserve">world class ultimate frisbee athlete. </w:t>
+        <w:t xml:space="preserve">a world class ultimate frisbee athlete. </w:t>
       </w:r>
       <w:r>
         <w:rPr>
@@ -3625,23 +3778,7 @@
           <w:sz w:val="24"/>
           <w:szCs w:val="24"/>
         </w:rPr>
-        <w:t xml:space="preserve">, provided invaluable leadership opportunities, and given me a space to be creative and process </w:t>
-      </w:r>
-      <w:r>
-        <w:rPr>
-          <w:rFonts w:ascii="Times New Roman" w:hAnsi="Times New Roman" w:cs="Times New Roman"/>
-          <w:sz w:val="24"/>
-          <w:szCs w:val="24"/>
-        </w:rPr>
-        <w:t xml:space="preserve">different </w:t>
-      </w:r>
-      <w:r>
-        <w:rPr>
-          <w:rFonts w:ascii="Times New Roman" w:hAnsi="Times New Roman" w:cs="Times New Roman"/>
-          <w:sz w:val="24"/>
-          <w:szCs w:val="24"/>
-        </w:rPr>
-        <w:t xml:space="preserve">information. </w:t>
+        <w:t xml:space="preserve">, provided invaluable leadership opportunities, and given me a space to be creative. </w:t>
       </w:r>
       <w:r>
         <w:rPr>
@@ -3729,15 +3866,7 @@
           <w:sz w:val="24"/>
           <w:szCs w:val="24"/>
         </w:rPr>
-        <w:t>blicly</w:t>
-      </w:r>
-      <w:r>
-        <w:rPr>
-          <w:rFonts w:ascii="Times New Roman" w:hAnsi="Times New Roman" w:cs="Times New Roman"/>
-          <w:sz w:val="24"/>
-          <w:szCs w:val="24"/>
-        </w:rPr>
-        <w:t xml:space="preserve"> advocate for gender equity </w:t>
+        <w:t xml:space="preserve">blicly advocate for gender equity </w:t>
       </w:r>
       <w:sdt>
         <w:sdtPr>
@@ -3749,6 +3878,7 @@
           <w:id w:val="-674646897"/>
           <w:citation/>
         </w:sdtPr>
+        <w:sdtEndPr/>
         <w:sdtContent>
           <w:r>
             <w:rPr>
@@ -4027,23 +4157,7 @@
           <w:sz w:val="24"/>
           <w:szCs w:val="24"/>
         </w:rPr>
-        <w:t xml:space="preserve"> nudge him to care about more than video games and shoes. </w:t>
-      </w:r>
-      <w:r>
-        <w:rPr>
-          <w:rFonts w:ascii="Times New Roman" w:hAnsi="Times New Roman" w:cs="Times New Roman"/>
-          <w:sz w:val="24"/>
-          <w:szCs w:val="24"/>
-        </w:rPr>
-        <w:t>T</w:t>
-      </w:r>
-      <w:r>
-        <w:rPr>
-          <w:rFonts w:ascii="Times New Roman" w:hAnsi="Times New Roman" w:cs="Times New Roman"/>
-          <w:sz w:val="24"/>
-          <w:szCs w:val="24"/>
-        </w:rPr>
-        <w:t xml:space="preserve">his has given me the opportunity to work on a person and being a positive influence on my cousin has been incredibly rewarding. Not only has this ignited my eagerness to help </w:t>
+        <w:t xml:space="preserve"> nudge him to care about more than video games and shoes. This has given me the opportunity to work on a person and being a positive influence on my cousin has been incredibly rewarding. Not only has this ignited my eagerness to help </w:t>
       </w:r>
       <w:r>
         <w:rPr>
@@ -4466,8 +4580,6 @@
         </w:rPr>
         <w:t>to</w:t>
       </w:r>
-      <w:bookmarkStart w:id="2" w:name="_GoBack"/>
-      <w:bookmarkEnd w:id="2"/>
       <w:r>
         <w:rPr>
           <w:rFonts w:ascii="Times New Roman" w:eastAsia="Calibri" w:hAnsi="Times New Roman" w:cs="Arial"/>
@@ -4545,7 +4657,7 @@
 
 <file path=word/comments.xml><?xml version="1.0" encoding="utf-8"?>
 <w:comments xmlns:wpc="http://schemas.microsoft.com/office/word/2010/wordprocessingCanvas" xmlns:cx="http://schemas.microsoft.com/office/drawing/2014/chartex" xmlns:cx1="http://schemas.microsoft.com/office/drawing/2015/9/8/chartex" xmlns:cx2="http://schemas.microsoft.com/office/drawing/2015/10/21/chartex" xmlns:cx3="http://schemas.microsoft.com/office/drawing/2016/5/9/chartex" xmlns:cx4="http://schemas.microsoft.com/office/drawing/2016/5/10/chartex" xmlns:cx5="http://schemas.microsoft.com/office/drawing/2016/5/11/chartex" xmlns:cx6="http://schemas.microsoft.com/office/drawing/2016/5/12/chartex" xmlns:cx7="http://schemas.microsoft.com/office/drawing/2016/5/13/chartex" xmlns:cx8="http://schemas.microsoft.com/office/drawing/2016/5/14/chartex" xmlns:mc="http://schemas.openxmlformats.org/markup-compatibility/2006" xmlns:aink="http://schemas.microsoft.com/office/drawing/2016/ink" xmlns:am3d="http://schemas.microsoft.com/office/drawing/2017/model3d" xmlns:o="urn:schemas-microsoft-com:office:office" xmlns:r="http://schemas.openxmlformats.org/officeDocument/2006/relationships" xmlns:m="http://schemas.openxmlformats.org/officeDocument/2006/math" xmlns:v="urn:schemas-microsoft-com:vml" xmlns:wp14="http://schemas.microsoft.com/office/word/2010/wordprocessingDrawing" xmlns:wp="http://schemas.openxmlformats.org/drawingml/2006/wordprocessingDrawing" xmlns:w10="urn:schemas-microsoft-com:office:word" xmlns:w="http://schemas.openxmlformats.org/wordprocessingml/2006/main" xmlns:w14="http://schemas.microsoft.com/office/word/2010/wordml" xmlns:w15="http://schemas.microsoft.com/office/word/2012/wordml" xmlns:w16cid="http://schemas.microsoft.com/office/word/2016/wordml/cid" xmlns:w16se="http://schemas.microsoft.com/office/word/2015/wordml/symex" xmlns:wpg="http://schemas.microsoft.com/office/word/2010/wordprocessingGroup" xmlns:wpi="http://schemas.microsoft.com/office/word/2010/wordprocessingInk" xmlns:wne="http://schemas.microsoft.com/office/word/2006/wordml" xmlns:wps="http://schemas.microsoft.com/office/word/2010/wordprocessingShape" mc:Ignorable="w14 w15 w16se w16cid wp14">
-  <w:comment w:id="0" w:author="Carl Morgenstern (Student)" w:date="2018-09-20T17:49:00Z" w:initials="CM(">
+  <w:comment w:id="0" w:author="Morgenstern, Carl W" w:date="2018-09-24T08:51:00Z" w:initials="MCW">
     <w:p>
       <w:pPr>
         <w:pStyle w:val="CommentText"/>
@@ -4557,11 +4669,27 @@
         <w:annotationRef/>
       </w:r>
       <w:r>
-        <w:t>What type of researcher? Improve this.</w:t>
+        <w:t xml:space="preserve">Love solving problems, challenging myself, exceed expectations and overcome obstacles. Some examples of this. </w:t>
       </w:r>
     </w:p>
   </w:comment>
-  <w:comment w:id="1" w:author="Morgenstern, Carl W" w:date="2018-09-21T11:38:00Z" w:initials="MCW">
+  <w:comment w:id="2" w:author="Morgenstern, Carl W" w:date="2018-09-23T20:42:00Z" w:initials="MCW">
+    <w:p>
+      <w:pPr>
+        <w:pStyle w:val="CommentText"/>
+      </w:pPr>
+      <w:r>
+        <w:rPr>
+          <w:rStyle w:val="CommentReference"/>
+        </w:rPr>
+        <w:annotationRef/>
+      </w:r>
+      <w:r>
+        <w:t>Maybe add something here about needing to leave my comfort zone to challenge myself?</w:t>
+      </w:r>
+    </w:p>
+  </w:comment>
+  <w:comment w:id="3" w:author="Morgenstern, Carl W" w:date="2018-09-21T11:38:00Z" w:initials="MCW">
     <w:p>
       <w:pPr>
         <w:pStyle w:val="CommentText"/>
@@ -4582,23 +4710,22 @@
 
 <file path=word/commentsExtended.xml><?xml version="1.0" encoding="utf-8"?>
 <w15:commentsEx xmlns:wpc="http://schemas.microsoft.com/office/word/2010/wordprocessingCanvas" xmlns:cx="http://schemas.microsoft.com/office/drawing/2014/chartex" xmlns:cx1="http://schemas.microsoft.com/office/drawing/2015/9/8/chartex" xmlns:cx2="http://schemas.microsoft.com/office/drawing/2015/10/21/chartex" xmlns:cx3="http://schemas.microsoft.com/office/drawing/2016/5/9/chartex" xmlns:cx4="http://schemas.microsoft.com/office/drawing/2016/5/10/chartex" xmlns:cx5="http://schemas.microsoft.com/office/drawing/2016/5/11/chartex" xmlns:cx6="http://schemas.microsoft.com/office/drawing/2016/5/12/chartex" xmlns:cx7="http://schemas.microsoft.com/office/drawing/2016/5/13/chartex" xmlns:cx8="http://schemas.microsoft.com/office/drawing/2016/5/14/chartex" xmlns:mc="http://schemas.openxmlformats.org/markup-compatibility/2006" xmlns:aink="http://schemas.microsoft.com/office/drawing/2016/ink" xmlns:am3d="http://schemas.microsoft.com/office/drawing/2017/model3d" xmlns:o="urn:schemas-microsoft-com:office:office" xmlns:r="http://schemas.openxmlformats.org/officeDocument/2006/relationships" xmlns:m="http://schemas.openxmlformats.org/officeDocument/2006/math" xmlns:v="urn:schemas-microsoft-com:vml" xmlns:wp14="http://schemas.microsoft.com/office/word/2010/wordprocessingDrawing" xmlns:wp="http://schemas.openxmlformats.org/drawingml/2006/wordprocessingDrawing" xmlns:w10="urn:schemas-microsoft-com:office:word" xmlns:w="http://schemas.openxmlformats.org/wordprocessingml/2006/main" xmlns:w14="http://schemas.microsoft.com/office/word/2010/wordml" xmlns:w15="http://schemas.microsoft.com/office/word/2012/wordml" xmlns:w16cid="http://schemas.microsoft.com/office/word/2016/wordml/cid" xmlns:w16se="http://schemas.microsoft.com/office/word/2015/wordml/symex" xmlns:wpg="http://schemas.microsoft.com/office/word/2010/wordprocessingGroup" xmlns:wpi="http://schemas.microsoft.com/office/word/2010/wordprocessingInk" xmlns:wne="http://schemas.microsoft.com/office/word/2006/wordml" xmlns:wps="http://schemas.microsoft.com/office/word/2010/wordprocessingShape" mc:Ignorable="w14 w15 w16se w16cid wp14">
-  <w15:commentEx w15:paraId="43940EB2" w15:done="0"/>
+  <w15:commentEx w15:paraId="1598EC89" w15:done="0"/>
+  <w15:commentEx w15:paraId="648D2A03" w15:done="0"/>
   <w15:commentEx w15:paraId="11483334" w15:done="0"/>
 </w15:commentsEx>
 </file>
 
 <file path=word/commentsIds.xml><?xml version="1.0" encoding="utf-8"?>
 <w16cid:commentsIds xmlns:wpc="http://schemas.microsoft.com/office/word/2010/wordprocessingCanvas" xmlns:cx="http://schemas.microsoft.com/office/drawing/2014/chartex" xmlns:cx1="http://schemas.microsoft.com/office/drawing/2015/9/8/chartex" xmlns:cx2="http://schemas.microsoft.com/office/drawing/2015/10/21/chartex" xmlns:cx3="http://schemas.microsoft.com/office/drawing/2016/5/9/chartex" xmlns:cx4="http://schemas.microsoft.com/office/drawing/2016/5/10/chartex" xmlns:cx5="http://schemas.microsoft.com/office/drawing/2016/5/11/chartex" xmlns:cx6="http://schemas.microsoft.com/office/drawing/2016/5/12/chartex" xmlns:cx7="http://schemas.microsoft.com/office/drawing/2016/5/13/chartex" xmlns:cx8="http://schemas.microsoft.com/office/drawing/2016/5/14/chartex" xmlns:mc="http://schemas.openxmlformats.org/markup-compatibility/2006" xmlns:aink="http://schemas.microsoft.com/office/drawing/2016/ink" xmlns:am3d="http://schemas.microsoft.com/office/drawing/2017/model3d" xmlns:o="urn:schemas-microsoft-com:office:office" xmlns:r="http://schemas.openxmlformats.org/officeDocument/2006/relationships" xmlns:m="http://schemas.openxmlformats.org/officeDocument/2006/math" xmlns:v="urn:schemas-microsoft-com:vml" xmlns:wp14="http://schemas.microsoft.com/office/word/2010/wordprocessingDrawing" xmlns:wp="http://schemas.openxmlformats.org/drawingml/2006/wordprocessingDrawing" xmlns:w10="urn:schemas-microsoft-com:office:word" xmlns:w="http://schemas.openxmlformats.org/wordprocessingml/2006/main" xmlns:w14="http://schemas.microsoft.com/office/word/2010/wordml" xmlns:w15="http://schemas.microsoft.com/office/word/2012/wordml" xmlns:w16cid="http://schemas.microsoft.com/office/word/2016/wordml/cid" xmlns:w16se="http://schemas.microsoft.com/office/word/2015/wordml/symex" xmlns:wpg="http://schemas.microsoft.com/office/word/2010/wordprocessingGroup" xmlns:wpi="http://schemas.microsoft.com/office/word/2010/wordprocessingInk" xmlns:wne="http://schemas.microsoft.com/office/word/2006/wordml" xmlns:wps="http://schemas.microsoft.com/office/word/2010/wordprocessingShape" mc:Ignorable="w14 w15 w16se w16cid wp14">
-  <w16cid:commentId w16cid:paraId="43940EB2" w16cid:durableId="1F4E5C10"/>
+  <w16cid:commentId w16cid:paraId="1598EC89" w16cid:durableId="1F532402"/>
+  <w16cid:commentId w16cid:paraId="648D2A03" w16cid:durableId="1F527919"/>
   <w16cid:commentId w16cid:paraId="11483334" w16cid:durableId="1F4F56AB"/>
 </w16cid:commentsIds>
 </file>
 
 <file path=word/people.xml><?xml version="1.0" encoding="utf-8"?>
 <w15:people xmlns:wpc="http://schemas.microsoft.com/office/word/2010/wordprocessingCanvas" xmlns:cx="http://schemas.microsoft.com/office/drawing/2014/chartex" xmlns:cx1="http://schemas.microsoft.com/office/drawing/2015/9/8/chartex" xmlns:cx2="http://schemas.microsoft.com/office/drawing/2015/10/21/chartex" xmlns:cx3="http://schemas.microsoft.com/office/drawing/2016/5/9/chartex" xmlns:cx4="http://schemas.microsoft.com/office/drawing/2016/5/10/chartex" xmlns:cx5="http://schemas.microsoft.com/office/drawing/2016/5/11/chartex" xmlns:cx6="http://schemas.microsoft.com/office/drawing/2016/5/12/chartex" xmlns:cx7="http://schemas.microsoft.com/office/drawing/2016/5/13/chartex" xmlns:cx8="http://schemas.microsoft.com/office/drawing/2016/5/14/chartex" xmlns:mc="http://schemas.openxmlformats.org/markup-compatibility/2006" xmlns:aink="http://schemas.microsoft.com/office/drawing/2016/ink" xmlns:am3d="http://schemas.microsoft.com/office/drawing/2017/model3d" xmlns:o="urn:schemas-microsoft-com:office:office" xmlns:r="http://schemas.openxmlformats.org/officeDocument/2006/relationships" xmlns:m="http://schemas.openxmlformats.org/officeDocument/2006/math" xmlns:v="urn:schemas-microsoft-com:vml" xmlns:wp14="http://schemas.microsoft.com/office/word/2010/wordprocessingDrawing" xmlns:wp="http://schemas.openxmlformats.org/drawingml/2006/wordprocessingDrawing" xmlns:w10="urn:schemas-microsoft-com:office:word" xmlns:w="http://schemas.openxmlformats.org/wordprocessingml/2006/main" xmlns:w14="http://schemas.microsoft.com/office/word/2010/wordml" xmlns:w15="http://schemas.microsoft.com/office/word/2012/wordml" xmlns:w16cid="http://schemas.microsoft.com/office/word/2016/wordml/cid" xmlns:w16se="http://schemas.microsoft.com/office/word/2015/wordml/symex" xmlns:wpg="http://schemas.microsoft.com/office/word/2010/wordprocessingGroup" xmlns:wpi="http://schemas.microsoft.com/office/word/2010/wordprocessingInk" xmlns:wne="http://schemas.microsoft.com/office/word/2006/wordml" xmlns:wps="http://schemas.microsoft.com/office/word/2010/wordprocessingShape" mc:Ignorable="w14 w15 w16se w16cid wp14">
-  <w15:person w15:author="Carl Morgenstern (Student)">
-    <w15:presenceInfo w15:providerId="None" w15:userId="Carl Morgenstern (Student)"/>
-  </w15:person>
   <w15:person w15:author="Morgenstern, Carl W">
     <w15:presenceInfo w15:providerId="AD" w15:userId="S-1-5-21-567530673-3562539204-487402632-1001"/>
   </w15:person>
@@ -5454,7 +5581,7 @@
 </file>
 
 <file path=customXml/itemProps1.xml><?xml version="1.0" encoding="utf-8"?>
-<ds:datastoreItem xmlns:ds="http://schemas.openxmlformats.org/officeDocument/2006/customXml" ds:itemID="{4871104B-87C7-4B98-BC78-4679B57BEB0F}">
+<ds:datastoreItem xmlns:ds="http://schemas.openxmlformats.org/officeDocument/2006/customXml" ds:itemID="{74B0A856-DD30-4661-ACD0-BD19EB03DE91}">
   <ds:schemaRefs>
     <ds:schemaRef ds:uri="http://schemas.openxmlformats.org/officeDocument/2006/bibliography"/>
   </ds:schemaRefs>

</xml_diff>